<commit_message>
feat: pass course work of 6 semester
</commit_message>
<xml_diff>
--- a/3 year - Windows Console Modification/documents/Курсовая работа по ОСиС - только содежрание и титульник.docx
+++ b/3 year - Windows Console Modification/documents/Курсовая работа по ОСиС - только содежрание и титульник.docx
@@ -534,8 +534,18 @@
           <w:szCs w:val="24"/>
           <w:lang w:val="ru-BY" w:eastAsia="ru-RU"/>
         </w:rPr>
-        <w:t>020</w:t>
-      </w:r>
+        <w:t>0</w:t>
+      </w:r>
+      <w:r>
+        <w:rPr>
+          <w:rFonts w:eastAsia="Times New Roman" w:cs="Times New Roman"/>
+          <w:szCs w:val="24"/>
+          <w:lang w:val="ru-BY" w:eastAsia="ru-RU"/>
+        </w:rPr>
+        <w:t>11</w:t>
+      </w:r>
+      <w:bookmarkStart w:id="0" w:name="_GoBack"/>
+      <w:bookmarkEnd w:id="0"/>
       <w:r>
         <w:rPr>
           <w:rFonts w:eastAsia="Times New Roman" w:cs="Times New Roman"/>
@@ -3694,8 +3704,8 @@
         </w:rPr>
       </w:pPr>
     </w:p>
-    <w:bookmarkStart w:id="0" w:name="_Toc121231666"/>
-    <w:bookmarkStart w:id="1" w:name="_Toc121231982"/>
+    <w:bookmarkStart w:id="1" w:name="_Toc121231666"/>
+    <w:bookmarkStart w:id="2" w:name="_Toc121231982"/>
     <w:p>
       <w:pPr>
         <w:jc w:val="center"/>
@@ -4109,14 +4119,13 @@
           <w:lang w:val="ru-BY"/>
         </w:rPr>
       </w:pPr>
-      <w:bookmarkStart w:id="2" w:name="_Toc121308420"/>
-      <w:bookmarkStart w:id="3" w:name="_Toc121308455"/>
-      <w:bookmarkStart w:id="4" w:name="_Toc121310637"/>
-      <w:bookmarkStart w:id="5" w:name="_Toc121313282"/>
-      <w:bookmarkStart w:id="6" w:name="_Toc134540401"/>
-      <w:bookmarkStart w:id="7" w:name="_GoBack"/>
-      <w:bookmarkEnd w:id="0"/>
+      <w:bookmarkStart w:id="3" w:name="_Toc121308420"/>
+      <w:bookmarkStart w:id="4" w:name="_Toc121308455"/>
+      <w:bookmarkStart w:id="5" w:name="_Toc121310637"/>
+      <w:bookmarkStart w:id="6" w:name="_Toc121313282"/>
+      <w:bookmarkStart w:id="7" w:name="_Toc134540401"/>
       <w:bookmarkEnd w:id="1"/>
+      <w:bookmarkEnd w:id="2"/>
       <w:r>
         <w:rPr>
           <w:lang w:val="ru-BY"/>
@@ -4124,11 +4133,11 @@
         <w:lastRenderedPageBreak/>
         <w:t>ВВЕДЕНИЕ</w:t>
       </w:r>
-      <w:bookmarkEnd w:id="2"/>
       <w:bookmarkEnd w:id="3"/>
       <w:bookmarkEnd w:id="4"/>
       <w:bookmarkEnd w:id="5"/>
       <w:bookmarkEnd w:id="6"/>
+      <w:bookmarkEnd w:id="7"/>
     </w:p>
     <w:p>
       <w:pPr>
@@ -8778,7 +8787,16 @@
           <w:szCs w:val="28"/>
           <w:lang w:val="ru-BY"/>
         </w:rPr>
-        <w:t xml:space="preserve">События для модального окна также предполагают взаимодействие как компьютерной мышью, так и клавиатурой. В разработанной курсовой работе имеются два псевдомодальных окна для создания папок или файлов и для удаления сущностей в файловой системе. </w:t>
+        <w:t xml:space="preserve">События для модального окна также предполагают взаимодействие как компьютерной мышью, так и клавиатурой. В разработанной курсовой работе имеются два псевдомодальных окна для создания папок или файлов и для </w:t>
+      </w:r>
+      <w:r>
+        <w:rPr>
+          <w:rFonts w:cs="Times New Roman"/>
+          <w:szCs w:val="28"/>
+          <w:lang w:val="ru-BY"/>
+        </w:rPr>
+        <w:lastRenderedPageBreak/>
+        <w:t xml:space="preserve">удаления сущностей в файловой системе. </w:t>
       </w:r>
       <w:r>
         <w:rPr>
@@ -9047,6 +9065,7 @@
         <w:rPr>
           <w:lang w:val="ru-BY"/>
         </w:rPr>
+        <w:lastRenderedPageBreak/>
         <w:t xml:space="preserve">Работа с событиями организована так, что события не перекрывают друг друга во время, например, открытого модального окна. Это значит, что во время активного всплывающего окна события в основном интерфейсе </w:t>
       </w:r>
       <w:r>
@@ -9204,6 +9223,7 @@
         <w:rPr>
           <w:lang w:val="ru-BY"/>
         </w:rPr>
+        <w:lastRenderedPageBreak/>
         <w:t>5</w:t>
       </w:r>
       <w:r>
@@ -9703,6 +9723,7 @@
       <w:bookmarkStart w:id="214" w:name="_Toc121313314"/>
       <w:bookmarkStart w:id="215" w:name="_Toc134540428"/>
       <w:r>
+        <w:lastRenderedPageBreak/>
         <w:t>ЗАКЛЮЧЕНИЕ</w:t>
       </w:r>
       <w:bookmarkEnd w:id="211"/>
@@ -10056,6 +10077,7 @@
       <w:bookmarkStart w:id="220" w:name="_Toc121837946"/>
       <w:bookmarkStart w:id="221" w:name="_Toc134540429"/>
       <w:r>
+        <w:lastRenderedPageBreak/>
         <w:t>СПИСОК</w:t>
       </w:r>
       <w:r>
@@ -11706,6 +11728,7 @@
           <w:szCs w:val="28"/>
           <w:lang w:val="ru-BY"/>
         </w:rPr>
+        <w:lastRenderedPageBreak/>
         <w:t>[</w:t>
       </w:r>
       <w:r>
@@ -12450,6 +12473,7 @@
           <w:bCs/>
           <w:lang w:val="ru-BY"/>
         </w:rPr>
+        <w:lastRenderedPageBreak/>
         <w:t>ПРИЛОЖЕНИЕ А</w:t>
       </w:r>
       <w:bookmarkEnd w:id="225"/>
@@ -12534,23 +12558,7 @@
           <w:rFonts w:eastAsia="Times New Roman" w:cs="Times New Roman"/>
           <w:szCs w:val="28"/>
         </w:rPr>
-        <w:t xml:space="preserve">#include </w:t>
-      </w:r>
-      <w:proofErr w:type="gramStart"/>
-      <w:r>
-        <w:rPr>
-          <w:rFonts w:eastAsia="Times New Roman" w:cs="Times New Roman"/>
-          <w:szCs w:val="28"/>
-        </w:rPr>
-        <w:t>"./</w:t>
-      </w:r>
-      <w:proofErr w:type="gramEnd"/>
-      <w:r>
-        <w:rPr>
-          <w:rFonts w:eastAsia="Times New Roman" w:cs="Times New Roman"/>
-          <w:szCs w:val="28"/>
-        </w:rPr>
-        <w:t>Launcher/launcher.h"</w:t>
+        <w:t>#include "./Launcher/launcher.h"</w:t>
       </w:r>
       <w:r>
         <w:rPr>
@@ -13054,6 +13062,14 @@
           <w:szCs w:val="28"/>
         </w:rPr>
         <w:br/>
+      </w:r>
+      <w:r>
+        <w:rPr>
+          <w:rFonts w:ascii="Times New Roman" w:hAnsi="Times New Roman" w:cs="Times New Roman"/>
+          <w:sz w:val="28"/>
+          <w:szCs w:val="28"/>
+        </w:rPr>
+        <w:lastRenderedPageBreak/>
         <w:t xml:space="preserve">        return Color::</w:t>
       </w:r>
       <w:r>
@@ -13589,6 +13605,14 @@
           <w:szCs w:val="28"/>
         </w:rPr>
         <w:br/>
+      </w:r>
+      <w:r>
+        <w:rPr>
+          <w:rFonts w:ascii="Times New Roman" w:hAnsi="Times New Roman" w:cs="Times New Roman"/>
+          <w:sz w:val="28"/>
+          <w:szCs w:val="28"/>
+        </w:rPr>
+        <w:lastRenderedPageBreak/>
         <w:t>{</w:t>
       </w:r>
       <w:r>
@@ -14152,6 +14176,7 @@
           <w:sz w:val="28"/>
           <w:szCs w:val="28"/>
         </w:rPr>
+        <w:lastRenderedPageBreak/>
         <w:br/>
         <w:t>const std::string GetParentDirectory(const std::string &amp;current_directory)</w:t>
       </w:r>
@@ -14530,6 +14555,14 @@
           <w:szCs w:val="28"/>
         </w:rPr>
         <w:br/>
+      </w:r>
+      <w:r>
+        <w:rPr>
+          <w:rFonts w:ascii="Times New Roman" w:hAnsi="Times New Roman" w:cs="Times New Roman"/>
+          <w:sz w:val="28"/>
+          <w:szCs w:val="28"/>
+        </w:rPr>
+        <w:lastRenderedPageBreak/>
         <w:t>std::filesystem::directory_iterator AppState::GetDirectoryByPath(const std::string &amp;path)</w:t>
       </w:r>
       <w:r>
@@ -14850,6 +14883,14 @@
           <w:szCs w:val="28"/>
         </w:rPr>
         <w:br/>
+      </w:r>
+      <w:r>
+        <w:rPr>
+          <w:rFonts w:ascii="Times New Roman" w:hAnsi="Times New Roman" w:cs="Times New Roman"/>
+          <w:sz w:val="28"/>
+          <w:szCs w:val="28"/>
+        </w:rPr>
+        <w:lastRenderedPageBreak/>
         <w:t xml:space="preserve">    if (AppState::history.empty())</w:t>
       </w:r>
       <w:r>
@@ -15227,6 +15268,14 @@
           <w:szCs w:val="28"/>
         </w:rPr>
         <w:br/>
+      </w:r>
+      <w:r>
+        <w:rPr>
+          <w:rFonts w:ascii="Times New Roman" w:hAnsi="Times New Roman" w:cs="Times New Roman"/>
+          <w:sz w:val="28"/>
+          <w:szCs w:val="28"/>
+        </w:rPr>
+        <w:lastRenderedPageBreak/>
         <w:t xml:space="preserve">    GUI::SetTheme({StringToColor(body_bgc),</w:t>
       </w:r>
       <w:r>
@@ -15606,7 +15655,16 @@
           <w:szCs w:val="28"/>
         </w:rPr>
         <w:br/>
-        <w:t xml:space="preserve">        std::cout &lt;&lt; std::setw(ModalDelete::modal_width / ModalDelete::kChoiceItems.size()) &lt;&lt; std::right</w:t>
+        <w:t xml:space="preserve">        std::cout &lt;&lt; std::setw(ModalDelete::modal_width / </w:t>
+      </w:r>
+      <w:r>
+        <w:rPr>
+          <w:rFonts w:ascii="Times New Roman" w:hAnsi="Times New Roman" w:cs="Times New Roman"/>
+          <w:sz w:val="28"/>
+          <w:szCs w:val="28"/>
+        </w:rPr>
+        <w:lastRenderedPageBreak/>
+        <w:t>ModalDelete::kChoiceItems.size()) &lt;&lt; std::right</w:t>
       </w:r>
       <w:r>
         <w:rPr>
@@ -15965,6 +16023,14 @@
           <w:szCs w:val="28"/>
         </w:rPr>
         <w:br/>
+      </w:r>
+      <w:r>
+        <w:rPr>
+          <w:rFonts w:ascii="Times New Roman" w:hAnsi="Times New Roman" w:cs="Times New Roman"/>
+          <w:sz w:val="28"/>
+          <w:szCs w:val="28"/>
+        </w:rPr>
+        <w:lastRenderedPageBreak/>
         <w:t>void ModalDelete::PrintBorder()</w:t>
       </w:r>
       <w:r>
@@ -16357,6 +16423,14 @@
           <w:szCs w:val="28"/>
         </w:rPr>
         <w:br/>
+      </w:r>
+      <w:r>
+        <w:rPr>
+          <w:rFonts w:ascii="Times New Roman" w:hAnsi="Times New Roman" w:cs="Times New Roman"/>
+          <w:sz w:val="28"/>
+          <w:szCs w:val="28"/>
+        </w:rPr>
+        <w:lastRenderedPageBreak/>
         <w:t xml:space="preserve">    {</w:t>
       </w:r>
       <w:r>
@@ -16733,6 +16807,7 @@
           <w:sz w:val="28"/>
           <w:szCs w:val="28"/>
         </w:rPr>
+        <w:lastRenderedPageBreak/>
         <w:t>#include "modal_create.h"</w:t>
       </w:r>
       <w:r>
@@ -16758,25 +16833,7 @@
           <w:szCs w:val="28"/>
         </w:rPr>
         <w:br/>
-        <w:t xml:space="preserve">const </w:t>
-      </w:r>
-      <w:proofErr w:type="gramStart"/>
-      <w:r>
-        <w:rPr>
-          <w:rFonts w:ascii="Times New Roman" w:hAnsi="Times New Roman" w:cs="Times New Roman"/>
-          <w:sz w:val="28"/>
-          <w:szCs w:val="28"/>
-        </w:rPr>
-        <w:t>std::</w:t>
-      </w:r>
-      <w:proofErr w:type="gramEnd"/>
-      <w:r>
-        <w:rPr>
-          <w:rFonts w:ascii="Times New Roman" w:hAnsi="Times New Roman" w:cs="Times New Roman"/>
-          <w:sz w:val="28"/>
-          <w:szCs w:val="28"/>
-        </w:rPr>
-        <w:t>array&lt;const std::string, 3&gt; ModalCreate::kChoiceItems = {"Cancel", "Create folder", "Create file"};</w:t>
+        <w:t>const std::array&lt;const std::string, 3&gt; ModalCreate::kChoiceItems = {"Cancel", "Create folder", "Create file"};</w:t>
       </w:r>
       <w:r>
         <w:rPr>
@@ -17109,6 +17166,14 @@
           <w:szCs w:val="28"/>
         </w:rPr>
         <w:br/>
+      </w:r>
+      <w:r>
+        <w:rPr>
+          <w:rFonts w:ascii="Times New Roman" w:hAnsi="Times New Roman" w:cs="Times New Roman"/>
+          <w:sz w:val="28"/>
+          <w:szCs w:val="28"/>
+        </w:rPr>
+        <w:lastRenderedPageBreak/>
         <w:t xml:space="preserve">    GUI::MoveToCoordinate(ModalCreate::left_padding, ModalCreate::choice_line_y - 1);</w:t>
       </w:r>
       <w:r>
@@ -17435,6 +17500,14 @@
           <w:szCs w:val="28"/>
         </w:rPr>
         <w:br/>
+      </w:r>
+      <w:r>
+        <w:rPr>
+          <w:rFonts w:ascii="Times New Roman" w:hAnsi="Times New Roman" w:cs="Times New Roman"/>
+          <w:sz w:val="28"/>
+          <w:szCs w:val="28"/>
+        </w:rPr>
+        <w:lastRenderedPageBreak/>
         <w:t xml:space="preserve">        case 1:</w:t>
       </w:r>
       <w:r>
@@ -17774,6 +17847,14 @@
           <w:szCs w:val="28"/>
         </w:rPr>
         <w:br/>
+      </w:r>
+      <w:r>
+        <w:rPr>
+          <w:rFonts w:ascii="Times New Roman" w:hAnsi="Times New Roman" w:cs="Times New Roman"/>
+          <w:sz w:val="28"/>
+          <w:szCs w:val="28"/>
+        </w:rPr>
+        <w:lastRenderedPageBreak/>
         <w:t xml:space="preserve">            ModalCreate::MoveSelection(0);</w:t>
       </w:r>
       <w:r>
@@ -18130,6 +18211,14 @@
           <w:szCs w:val="28"/>
         </w:rPr>
         <w:br/>
+      </w:r>
+      <w:r>
+        <w:rPr>
+          <w:rFonts w:ascii="Times New Roman" w:hAnsi="Times New Roman" w:cs="Times New Roman"/>
+          <w:sz w:val="28"/>
+          <w:szCs w:val="28"/>
+        </w:rPr>
+        <w:lastRenderedPageBreak/>
         <w:t xml:space="preserve">            ModalCreate::new_file_name.pop_back();</w:t>
       </w:r>
       <w:r>
@@ -18518,6 +18607,14 @@
           <w:szCs w:val="28"/>
         </w:rPr>
         <w:br/>
+      </w:r>
+      <w:r>
+        <w:rPr>
+          <w:rFonts w:ascii="Times New Roman" w:hAnsi="Times New Roman" w:cs="Times New Roman"/>
+          <w:sz w:val="28"/>
+          <w:szCs w:val="28"/>
+        </w:rPr>
+        <w:lastRenderedPageBreak/>
         <w:t xml:space="preserve">    GUI::RenderBodyDynamicFilesList();</w:t>
       </w:r>
       <w:r>
@@ -18867,6 +18964,14 @@
           <w:szCs w:val="28"/>
         </w:rPr>
         <w:br/>
+      </w:r>
+      <w:r>
+        <w:rPr>
+          <w:rFonts w:ascii="Times New Roman" w:hAnsi="Times New Roman" w:cs="Times New Roman"/>
+          <w:sz w:val="28"/>
+          <w:szCs w:val="28"/>
+        </w:rPr>
+        <w:lastRenderedPageBreak/>
         <w:t>}</w:t>
       </w:r>
       <w:r>
@@ -19225,6 +19330,7 @@
           <w:sz w:val="28"/>
           <w:szCs w:val="28"/>
         </w:rPr>
+        <w:lastRenderedPageBreak/>
         <w:br/>
         <w:t xml:space="preserve">    SetConsoleTitle(GUI::kWindowTitle.c_str());</w:t>
       </w:r>
@@ -19580,6 +19686,14 @@
           <w:szCs w:val="28"/>
         </w:rPr>
         <w:br/>
+      </w:r>
+      <w:r>
+        <w:rPr>
+          <w:rFonts w:ascii="Times New Roman" w:hAnsi="Times New Roman" w:cs="Times New Roman"/>
+          <w:sz w:val="28"/>
+          <w:szCs w:val="28"/>
+        </w:rPr>
+        <w:lastRenderedPageBreak/>
         <w:t xml:space="preserve">    GUI::PaintBackground(3, 0,</w:t>
       </w:r>
       <w:r>
@@ -19887,6 +20001,95 @@
           <w:szCs w:val="28"/>
         </w:rPr>
         <w:br/>
+        <w:t xml:space="preserve">    GUI::SetConsoleColors(GUI::kTheme.body_background, </w:t>
+      </w:r>
+      <w:r>
+        <w:rPr>
+          <w:rFonts w:ascii="Times New Roman" w:hAnsi="Times New Roman" w:cs="Times New Roman"/>
+          <w:sz w:val="28"/>
+          <w:szCs w:val="28"/>
+        </w:rPr>
+        <w:lastRenderedPageBreak/>
+        <w:t>GUI::kTheme.body_foreground);</w:t>
+      </w:r>
+      <w:r>
+        <w:rPr>
+          <w:rFonts w:ascii="Times New Roman" w:hAnsi="Times New Roman" w:cs="Times New Roman"/>
+          <w:sz w:val="28"/>
+          <w:szCs w:val="28"/>
+        </w:rPr>
+        <w:br/>
+        <w:t xml:space="preserve">    GUI::MoveToCoordinate(0, 2);</w:t>
+      </w:r>
+      <w:r>
+        <w:rPr>
+          <w:rFonts w:ascii="Times New Roman" w:hAnsi="Times New Roman" w:cs="Times New Roman"/>
+          <w:sz w:val="28"/>
+          <w:szCs w:val="28"/>
+        </w:rPr>
+        <w:br/>
+        <w:t xml:space="preserve">    for (size_t counter = 0; counter &lt; GUI::console_width; ++counter)</w:t>
+      </w:r>
+      <w:r>
+        <w:rPr>
+          <w:rFonts w:ascii="Times New Roman" w:hAnsi="Times New Roman" w:cs="Times New Roman"/>
+          <w:sz w:val="28"/>
+          <w:szCs w:val="28"/>
+        </w:rPr>
+        <w:br/>
+        <w:t xml:space="preserve">        std::cout &lt;&lt; GUI::kSecondLineTexture;</w:t>
+      </w:r>
+      <w:r>
+        <w:rPr>
+          <w:rFonts w:ascii="Times New Roman" w:hAnsi="Times New Roman" w:cs="Times New Roman"/>
+          <w:sz w:val="28"/>
+          <w:szCs w:val="28"/>
+        </w:rPr>
+        <w:br/>
+        <w:t>}</w:t>
+      </w:r>
+      <w:r>
+        <w:rPr>
+          <w:rFonts w:ascii="Times New Roman" w:hAnsi="Times New Roman" w:cs="Times New Roman"/>
+          <w:sz w:val="28"/>
+          <w:szCs w:val="28"/>
+        </w:rPr>
+        <w:br/>
+      </w:r>
+      <w:r>
+        <w:rPr>
+          <w:rFonts w:ascii="Times New Roman" w:hAnsi="Times New Roman" w:cs="Times New Roman"/>
+          <w:sz w:val="28"/>
+          <w:szCs w:val="28"/>
+        </w:rPr>
+        <w:br/>
+        <w:t>void GUI::RenderBodyDynamicPath()</w:t>
+      </w:r>
+      <w:r>
+        <w:rPr>
+          <w:rFonts w:ascii="Times New Roman" w:hAnsi="Times New Roman" w:cs="Times New Roman"/>
+          <w:sz w:val="28"/>
+          <w:szCs w:val="28"/>
+        </w:rPr>
+        <w:br/>
+        <w:t>{</w:t>
+      </w:r>
+      <w:r>
+        <w:rPr>
+          <w:rFonts w:ascii="Times New Roman" w:hAnsi="Times New Roman" w:cs="Times New Roman"/>
+          <w:sz w:val="28"/>
+          <w:szCs w:val="28"/>
+        </w:rPr>
+        <w:br/>
+        <w:t xml:space="preserve">    GUI::MoveToCoordinate(0, 0);</w:t>
+      </w:r>
+      <w:r>
+        <w:rPr>
+          <w:rFonts w:ascii="Times New Roman" w:hAnsi="Times New Roman" w:cs="Times New Roman"/>
+          <w:sz w:val="28"/>
+          <w:szCs w:val="28"/>
+        </w:rPr>
+        <w:br/>
         <w:t xml:space="preserve">    GUI::SetConsoleColors(GUI::kTheme.body_background, GUI::kTheme.body_foreground);</w:t>
       </w:r>
       <w:r>
@@ -19896,15 +20099,6 @@
           <w:szCs w:val="28"/>
         </w:rPr>
         <w:br/>
-        <w:t xml:space="preserve">    GUI::MoveToCoordinate(0, 2);</w:t>
-      </w:r>
-      <w:r>
-        <w:rPr>
-          <w:rFonts w:ascii="Times New Roman" w:hAnsi="Times New Roman" w:cs="Times New Roman"/>
-          <w:sz w:val="28"/>
-          <w:szCs w:val="28"/>
-        </w:rPr>
-        <w:br/>
         <w:t xml:space="preserve">    for (size_t counter = 0; counter &lt; GUI::console_width; ++counter)</w:t>
       </w:r>
       <w:r>
@@ -19914,7 +20108,95 @@
           <w:szCs w:val="28"/>
         </w:rPr>
         <w:br/>
-        <w:t xml:space="preserve">        std::cout &lt;&lt; GUI::kSecondLineTexture;</w:t>
+        <w:t xml:space="preserve">        std::cout &lt;&lt; GUI::kFirstLineTexture;</w:t>
+      </w:r>
+      <w:r>
+        <w:rPr>
+          <w:rFonts w:ascii="Times New Roman" w:hAnsi="Times New Roman" w:cs="Times New Roman"/>
+          <w:sz w:val="28"/>
+          <w:szCs w:val="28"/>
+        </w:rPr>
+        <w:br/>
+      </w:r>
+      <w:r>
+        <w:rPr>
+          <w:rFonts w:ascii="Times New Roman" w:hAnsi="Times New Roman" w:cs="Times New Roman"/>
+          <w:sz w:val="28"/>
+          <w:szCs w:val="28"/>
+        </w:rPr>
+        <w:br/>
+        <w:t xml:space="preserve">    std::string path = CutDirectoryString(AppState::current_directory, GUI::kMaxPathLength);</w:t>
+      </w:r>
+      <w:r>
+        <w:rPr>
+          <w:rFonts w:ascii="Times New Roman" w:hAnsi="Times New Roman" w:cs="Times New Roman"/>
+          <w:sz w:val="28"/>
+          <w:szCs w:val="28"/>
+        </w:rPr>
+        <w:br/>
+        <w:t xml:space="preserve">    size_t left_margin = GUI::console_width / 2 - (path.size() + 2) / 2;</w:t>
+      </w:r>
+      <w:r>
+        <w:rPr>
+          <w:rFonts w:ascii="Times New Roman" w:hAnsi="Times New Roman" w:cs="Times New Roman"/>
+          <w:sz w:val="28"/>
+          <w:szCs w:val="28"/>
+        </w:rPr>
+        <w:br/>
+        <w:t xml:space="preserve">    GUI::MoveToCoordinate(left_margin, 0);</w:t>
+      </w:r>
+      <w:r>
+        <w:rPr>
+          <w:rFonts w:ascii="Times New Roman" w:hAnsi="Times New Roman" w:cs="Times New Roman"/>
+          <w:sz w:val="28"/>
+          <w:szCs w:val="28"/>
+        </w:rPr>
+        <w:br/>
+        <w:t xml:space="preserve">    GUI::SetConsoleColors(Color::Black, Color::White);</w:t>
+      </w:r>
+      <w:r>
+        <w:rPr>
+          <w:rFonts w:ascii="Times New Roman" w:hAnsi="Times New Roman" w:cs="Times New Roman"/>
+          <w:sz w:val="28"/>
+          <w:szCs w:val="28"/>
+        </w:rPr>
+        <w:br/>
+        <w:t xml:space="preserve">    std::cout &lt;&lt; ' ' &lt;&lt; path &lt;&lt; ' ';</w:t>
+      </w:r>
+      <w:r>
+        <w:rPr>
+          <w:rFonts w:ascii="Times New Roman" w:hAnsi="Times New Roman" w:cs="Times New Roman"/>
+          <w:sz w:val="28"/>
+          <w:szCs w:val="28"/>
+        </w:rPr>
+        <w:br/>
+      </w:r>
+      <w:r>
+        <w:rPr>
+          <w:rFonts w:ascii="Times New Roman" w:hAnsi="Times New Roman" w:cs="Times New Roman"/>
+          <w:sz w:val="28"/>
+          <w:szCs w:val="28"/>
+        </w:rPr>
+        <w:br/>
+        <w:t xml:space="preserve">    GUI::MoveToCoordinate(0, 0);</w:t>
+      </w:r>
+      <w:r>
+        <w:rPr>
+          <w:rFonts w:ascii="Times New Roman" w:hAnsi="Times New Roman" w:cs="Times New Roman"/>
+          <w:sz w:val="28"/>
+          <w:szCs w:val="28"/>
+        </w:rPr>
+        <w:br/>
+        <w:t xml:space="preserve">    GUI::SetConsoleColors(GUI::kTheme.body_background_accent, GUI::kTheme.body_foreground_accent);</w:t>
+      </w:r>
+      <w:r>
+        <w:rPr>
+          <w:rFonts w:ascii="Times New Roman" w:hAnsi="Times New Roman" w:cs="Times New Roman"/>
+          <w:sz w:val="28"/>
+          <w:szCs w:val="28"/>
+        </w:rPr>
+        <w:br/>
+        <w:t xml:space="preserve">    std::cout &lt;&lt; ' ' &lt;&lt; GUI::kArrowBackTexture &lt;&lt; ' ';</w:t>
       </w:r>
       <w:r>
         <w:rPr>
@@ -19940,7 +20222,7 @@
           <w:szCs w:val="28"/>
         </w:rPr>
         <w:br/>
-        <w:t>void GUI::RenderBodyDynamicPath()</w:t>
+        <w:t>void GUI::RenderBodySingleFileLine(const std::filesystem::directory_entry &amp;file, const bool is_link_to_parent)</w:t>
       </w:r>
       <w:r>
         <w:rPr>
@@ -19958,7 +20240,622 @@
           <w:szCs w:val="28"/>
         </w:rPr>
         <w:br/>
-        <w:t xml:space="preserve">    GUI::MoveToCoordinate(0, 0);</w:t>
+        <w:t xml:space="preserve">    if (file.path().string() == AppState::parent_directory)</w:t>
+      </w:r>
+      <w:r>
+        <w:rPr>
+          <w:rFonts w:ascii="Times New Roman" w:hAnsi="Times New Roman" w:cs="Times New Roman"/>
+          <w:sz w:val="28"/>
+          <w:szCs w:val="28"/>
+        </w:rPr>
+        <w:br/>
+        <w:t xml:space="preserve">    {</w:t>
+      </w:r>
+      <w:r>
+        <w:rPr>
+          <w:rFonts w:ascii="Times New Roman" w:hAnsi="Times New Roman" w:cs="Times New Roman"/>
+          <w:sz w:val="28"/>
+          <w:szCs w:val="28"/>
+        </w:rPr>
+        <w:br/>
+        <w:t xml:space="preserve">        std::cout &lt;&lt; std::setw(GUI::console_width) &lt;&lt; std::left &lt;&lt; " .. ";</w:t>
+      </w:r>
+      <w:r>
+        <w:rPr>
+          <w:rFonts w:ascii="Times New Roman" w:hAnsi="Times New Roman" w:cs="Times New Roman"/>
+          <w:sz w:val="28"/>
+          <w:szCs w:val="28"/>
+        </w:rPr>
+        <w:br/>
+        <w:t xml:space="preserve">        return;</w:t>
+      </w:r>
+      <w:r>
+        <w:rPr>
+          <w:rFonts w:ascii="Times New Roman" w:hAnsi="Times New Roman" w:cs="Times New Roman"/>
+          <w:sz w:val="28"/>
+          <w:szCs w:val="28"/>
+        </w:rPr>
+        <w:br/>
+        <w:t xml:space="preserve">    }</w:t>
+      </w:r>
+      <w:r>
+        <w:rPr>
+          <w:rFonts w:ascii="Times New Roman" w:hAnsi="Times New Roman" w:cs="Times New Roman"/>
+          <w:sz w:val="28"/>
+          <w:szCs w:val="28"/>
+        </w:rPr>
+        <w:br/>
+      </w:r>
+      <w:r>
+        <w:rPr>
+          <w:rFonts w:ascii="Times New Roman" w:hAnsi="Times New Roman" w:cs="Times New Roman"/>
+          <w:sz w:val="28"/>
+          <w:szCs w:val="28"/>
+        </w:rPr>
+        <w:br/>
+        <w:t xml:space="preserve">    std::cout &lt;&lt; std::setw(GUI::kColumnsPrecisions.at(0) * GUI::console_width / 5) &lt;&lt; std::left</w:t>
+      </w:r>
+      <w:r>
+        <w:rPr>
+          <w:rFonts w:ascii="Times New Roman" w:hAnsi="Times New Roman" w:cs="Times New Roman"/>
+          <w:sz w:val="28"/>
+          <w:szCs w:val="28"/>
+        </w:rPr>
+        <w:br/>
+        <w:t xml:space="preserve">              &lt;&lt; (" " + CutFileNameString(file.path().filename().string(),</w:t>
+      </w:r>
+      <w:r>
+        <w:rPr>
+          <w:rFonts w:ascii="Times New Roman" w:hAnsi="Times New Roman" w:cs="Times New Roman"/>
+          <w:sz w:val="28"/>
+          <w:szCs w:val="28"/>
+        </w:rPr>
+        <w:br/>
+        <w:t xml:space="preserve">                                          GUI::kColumnsPrecisions.at(0) * GUI::console_width / 5 - 1));</w:t>
+      </w:r>
+      <w:r>
+        <w:rPr>
+          <w:rFonts w:ascii="Times New Roman" w:hAnsi="Times New Roman" w:cs="Times New Roman"/>
+          <w:sz w:val="28"/>
+          <w:szCs w:val="28"/>
+        </w:rPr>
+        <w:br/>
+        <w:t xml:space="preserve">    std::cout &lt;&lt; std::setw(GUI::kColumnsPrecisions.at(1) * GUI::console_width / 5) &lt;&lt; std::left</w:t>
+      </w:r>
+      <w:r>
+        <w:rPr>
+          <w:rFonts w:ascii="Times New Roman" w:hAnsi="Times New Roman" w:cs="Times New Roman"/>
+          <w:sz w:val="28"/>
+          <w:szCs w:val="28"/>
+        </w:rPr>
+        <w:br/>
+        <w:t xml:space="preserve">              &lt;&lt; (" " + file.path().extension().string());</w:t>
+      </w:r>
+      <w:r>
+        <w:rPr>
+          <w:rFonts w:ascii="Times New Roman" w:hAnsi="Times New Roman" w:cs="Times New Roman"/>
+          <w:sz w:val="28"/>
+          <w:szCs w:val="28"/>
+        </w:rPr>
+        <w:br/>
+      </w:r>
+      <w:r>
+        <w:rPr>
+          <w:rFonts w:ascii="Times New Roman" w:hAnsi="Times New Roman" w:cs="Times New Roman"/>
+          <w:sz w:val="28"/>
+          <w:szCs w:val="28"/>
+        </w:rPr>
+        <w:lastRenderedPageBreak/>
+        <w:t xml:space="preserve">    std::cout &lt;&lt; std::setw(GUI::kColumnsPrecisions.at(2) * GUI::console_width / 5) &lt;&lt; std::left</w:t>
+      </w:r>
+      <w:r>
+        <w:rPr>
+          <w:rFonts w:ascii="Times New Roman" w:hAnsi="Times New Roman" w:cs="Times New Roman"/>
+          <w:sz w:val="28"/>
+          <w:szCs w:val="28"/>
+        </w:rPr>
+        <w:br/>
+        <w:t xml:space="preserve">              &lt;&lt; (file.is_regular_file() ? (" " + GetAdaptiveSize(file.file_size())) : "");</w:t>
+      </w:r>
+      <w:r>
+        <w:rPr>
+          <w:rFonts w:ascii="Times New Roman" w:hAnsi="Times New Roman" w:cs="Times New Roman"/>
+          <w:sz w:val="28"/>
+          <w:szCs w:val="28"/>
+        </w:rPr>
+        <w:br/>
+        <w:t xml:space="preserve">    std::cout &lt;&lt; std::setw(GUI::kColumnsPrecisions.at(3) * GUI::console_width / 5) &lt;&lt; std::left</w:t>
+      </w:r>
+      <w:r>
+        <w:rPr>
+          <w:rFonts w:ascii="Times New Roman" w:hAnsi="Times New Roman" w:cs="Times New Roman"/>
+          <w:sz w:val="28"/>
+          <w:szCs w:val="28"/>
+        </w:rPr>
+        <w:br/>
+        <w:t xml:space="preserve">              &lt;&lt; (" " + FileTypeToString(file.status().type()));</w:t>
+      </w:r>
+      <w:r>
+        <w:rPr>
+          <w:rFonts w:ascii="Times New Roman" w:hAnsi="Times New Roman" w:cs="Times New Roman"/>
+          <w:sz w:val="28"/>
+          <w:szCs w:val="28"/>
+        </w:rPr>
+        <w:br/>
+        <w:t>}</w:t>
+      </w:r>
+      <w:r>
+        <w:rPr>
+          <w:rFonts w:ascii="Times New Roman" w:hAnsi="Times New Roman" w:cs="Times New Roman"/>
+          <w:sz w:val="28"/>
+          <w:szCs w:val="28"/>
+        </w:rPr>
+        <w:br/>
+      </w:r>
+      <w:r>
+        <w:rPr>
+          <w:rFonts w:ascii="Times New Roman" w:hAnsi="Times New Roman" w:cs="Times New Roman"/>
+          <w:sz w:val="28"/>
+          <w:szCs w:val="28"/>
+        </w:rPr>
+        <w:br/>
+        <w:t>void GUI::RenderBodyDynamicFilesList()</w:t>
+      </w:r>
+      <w:r>
+        <w:rPr>
+          <w:rFonts w:ascii="Times New Roman" w:hAnsi="Times New Roman" w:cs="Times New Roman"/>
+          <w:sz w:val="28"/>
+          <w:szCs w:val="28"/>
+        </w:rPr>
+        <w:br/>
+        <w:t>{</w:t>
+      </w:r>
+      <w:r>
+        <w:rPr>
+          <w:rFonts w:ascii="Times New Roman" w:hAnsi="Times New Roman" w:cs="Times New Roman"/>
+          <w:sz w:val="28"/>
+          <w:szCs w:val="28"/>
+        </w:rPr>
+        <w:br/>
+        <w:t xml:space="preserve">    GUI::PaintBodyBackground();</w:t>
+      </w:r>
+      <w:r>
+        <w:rPr>
+          <w:rFonts w:ascii="Times New Roman" w:hAnsi="Times New Roman" w:cs="Times New Roman"/>
+          <w:sz w:val="28"/>
+          <w:szCs w:val="28"/>
+        </w:rPr>
+        <w:br/>
+      </w:r>
+      <w:r>
+        <w:rPr>
+          <w:rFonts w:ascii="Times New Roman" w:hAnsi="Times New Roman" w:cs="Times New Roman"/>
+          <w:sz w:val="28"/>
+          <w:szCs w:val="28"/>
+        </w:rPr>
+        <w:br/>
+        <w:t xml:space="preserve">    AppState::currently_rendered_with_coordinates.clear();</w:t>
+      </w:r>
+      <w:r>
+        <w:rPr>
+          <w:rFonts w:ascii="Times New Roman" w:hAnsi="Times New Roman" w:cs="Times New Roman"/>
+          <w:sz w:val="28"/>
+          <w:szCs w:val="28"/>
+        </w:rPr>
+        <w:br/>
+      </w:r>
+      <w:r>
+        <w:rPr>
+          <w:rFonts w:ascii="Times New Roman" w:hAnsi="Times New Roman" w:cs="Times New Roman"/>
+          <w:sz w:val="28"/>
+          <w:szCs w:val="28"/>
+        </w:rPr>
+        <w:br/>
+        <w:t xml:space="preserve">    GUI::SetConsoleColors(GUI::kTheme.body_background, Color::DarkGray);</w:t>
+      </w:r>
+      <w:r>
+        <w:rPr>
+          <w:rFonts w:ascii="Times New Roman" w:hAnsi="Times New Roman" w:cs="Times New Roman"/>
+          <w:sz w:val="28"/>
+          <w:szCs w:val="28"/>
+        </w:rPr>
+        <w:br/>
+        <w:t xml:space="preserve">    GUI::MoveToCoordinate(0, 3);</w:t>
+      </w:r>
+      <w:r>
+        <w:rPr>
+          <w:rFonts w:ascii="Times New Roman" w:hAnsi="Times New Roman" w:cs="Times New Roman"/>
+          <w:sz w:val="28"/>
+          <w:szCs w:val="28"/>
+        </w:rPr>
+        <w:br/>
+      </w:r>
+      <w:r>
+        <w:rPr>
+          <w:rFonts w:ascii="Times New Roman" w:hAnsi="Times New Roman" w:cs="Times New Roman"/>
+          <w:sz w:val="28"/>
+          <w:szCs w:val="28"/>
+        </w:rPr>
+        <w:br/>
+        <w:t xml:space="preserve">    size_t counter = 0;</w:t>
+      </w:r>
+      <w:r>
+        <w:rPr>
+          <w:rFonts w:ascii="Times New Roman" w:hAnsi="Times New Roman" w:cs="Times New Roman"/>
+          <w:sz w:val="28"/>
+          <w:szCs w:val="28"/>
+        </w:rPr>
+        <w:br/>
+        <w:t xml:space="preserve">    for (const auto &amp;file : AppState::currently_rendered_files_list)</w:t>
+      </w:r>
+      <w:r>
+        <w:rPr>
+          <w:rFonts w:ascii="Times New Roman" w:hAnsi="Times New Roman" w:cs="Times New Roman"/>
+          <w:sz w:val="28"/>
+          <w:szCs w:val="28"/>
+        </w:rPr>
+        <w:br/>
+        <w:t xml:space="preserve">    {</w:t>
+      </w:r>
+      <w:r>
+        <w:rPr>
+          <w:rFonts w:ascii="Times New Roman" w:hAnsi="Times New Roman" w:cs="Times New Roman"/>
+          <w:sz w:val="28"/>
+          <w:szCs w:val="28"/>
+        </w:rPr>
+        <w:br/>
+        <w:t xml:space="preserve">        AppState::currently_rendered_with_coordinates.insert(std::make_pair(3 + counter, file));</w:t>
+      </w:r>
+      <w:r>
+        <w:rPr>
+          <w:rFonts w:ascii="Times New Roman" w:hAnsi="Times New Roman" w:cs="Times New Roman"/>
+          <w:sz w:val="28"/>
+          <w:szCs w:val="28"/>
+        </w:rPr>
+        <w:br/>
+      </w:r>
+      <w:r>
+        <w:rPr>
+          <w:rFonts w:ascii="Times New Roman" w:hAnsi="Times New Roman" w:cs="Times New Roman"/>
+          <w:sz w:val="28"/>
+          <w:szCs w:val="28"/>
+        </w:rPr>
+        <w:br/>
+        <w:t xml:space="preserve">        if (counter == AppState::current_position)</w:t>
+      </w:r>
+      <w:r>
+        <w:rPr>
+          <w:rFonts w:ascii="Times New Roman" w:hAnsi="Times New Roman" w:cs="Times New Roman"/>
+          <w:sz w:val="28"/>
+          <w:szCs w:val="28"/>
+        </w:rPr>
+        <w:br/>
+        <w:t xml:space="preserve">            GUI::SetConsoleColors(GUI::kTheme.body_background_accent, GUI::kTheme.body_foreground_accent);</w:t>
+      </w:r>
+      <w:r>
+        <w:rPr>
+          <w:rFonts w:ascii="Times New Roman" w:hAnsi="Times New Roman" w:cs="Times New Roman"/>
+          <w:sz w:val="28"/>
+          <w:szCs w:val="28"/>
+        </w:rPr>
+        <w:br/>
+        <w:t xml:space="preserve">        else</w:t>
+      </w:r>
+      <w:r>
+        <w:rPr>
+          <w:rFonts w:ascii="Times New Roman" w:hAnsi="Times New Roman" w:cs="Times New Roman"/>
+          <w:sz w:val="28"/>
+          <w:szCs w:val="28"/>
+        </w:rPr>
+        <w:br/>
+        <w:t xml:space="preserve">            GUI::SetConsoleColors(GUI::kTheme.body_background, GUI::kTheme.body_foreground);</w:t>
+      </w:r>
+      <w:r>
+        <w:rPr>
+          <w:rFonts w:ascii="Times New Roman" w:hAnsi="Times New Roman" w:cs="Times New Roman"/>
+          <w:sz w:val="28"/>
+          <w:szCs w:val="28"/>
+        </w:rPr>
+        <w:br/>
+      </w:r>
+      <w:r>
+        <w:rPr>
+          <w:rFonts w:ascii="Times New Roman" w:hAnsi="Times New Roman" w:cs="Times New Roman"/>
+          <w:sz w:val="28"/>
+          <w:szCs w:val="28"/>
+        </w:rPr>
+        <w:br/>
+        <w:t xml:space="preserve">        GUI::RenderBodySingleFileLine(file, (counter == 0));</w:t>
+      </w:r>
+      <w:r>
+        <w:rPr>
+          <w:rFonts w:ascii="Times New Roman" w:hAnsi="Times New Roman" w:cs="Times New Roman"/>
+          <w:sz w:val="28"/>
+          <w:szCs w:val="28"/>
+        </w:rPr>
+        <w:br/>
+      </w:r>
+      <w:r>
+        <w:rPr>
+          <w:rFonts w:ascii="Times New Roman" w:hAnsi="Times New Roman" w:cs="Times New Roman"/>
+          <w:sz w:val="28"/>
+          <w:szCs w:val="28"/>
+        </w:rPr>
+        <w:br/>
+        <w:t xml:space="preserve">        ++counter;</w:t>
+      </w:r>
+      <w:r>
+        <w:rPr>
+          <w:rFonts w:ascii="Times New Roman" w:hAnsi="Times New Roman" w:cs="Times New Roman"/>
+          <w:sz w:val="28"/>
+          <w:szCs w:val="28"/>
+        </w:rPr>
+        <w:br/>
+        <w:t xml:space="preserve">    }</w:t>
+      </w:r>
+      <w:r>
+        <w:rPr>
+          <w:rFonts w:ascii="Times New Roman" w:hAnsi="Times New Roman" w:cs="Times New Roman"/>
+          <w:sz w:val="28"/>
+          <w:szCs w:val="28"/>
+        </w:rPr>
+        <w:br/>
+        <w:t>}</w:t>
+      </w:r>
+      <w:r>
+        <w:rPr>
+          <w:rFonts w:ascii="Times New Roman" w:hAnsi="Times New Roman" w:cs="Times New Roman"/>
+          <w:sz w:val="28"/>
+          <w:szCs w:val="28"/>
+        </w:rPr>
+        <w:br/>
+      </w:r>
+      <w:r>
+        <w:rPr>
+          <w:rFonts w:ascii="Times New Roman" w:hAnsi="Times New Roman" w:cs="Times New Roman"/>
+          <w:sz w:val="28"/>
+          <w:szCs w:val="28"/>
+        </w:rPr>
+        <w:br/>
+        <w:t>void GUI::RenderBody()</w:t>
+      </w:r>
+      <w:r>
+        <w:rPr>
+          <w:rFonts w:ascii="Times New Roman" w:hAnsi="Times New Roman" w:cs="Times New Roman"/>
+          <w:sz w:val="28"/>
+          <w:szCs w:val="28"/>
+        </w:rPr>
+        <w:br/>
+        <w:t>{</w:t>
+      </w:r>
+      <w:r>
+        <w:rPr>
+          <w:rFonts w:ascii="Times New Roman" w:hAnsi="Times New Roman" w:cs="Times New Roman"/>
+          <w:sz w:val="28"/>
+          <w:szCs w:val="28"/>
+        </w:rPr>
+        <w:br/>
+        <w:t xml:space="preserve">    if (GUI::was_first_render == false)</w:t>
+      </w:r>
+      <w:r>
+        <w:rPr>
+          <w:rFonts w:ascii="Times New Roman" w:hAnsi="Times New Roman" w:cs="Times New Roman"/>
+          <w:sz w:val="28"/>
+          <w:szCs w:val="28"/>
+        </w:rPr>
+        <w:br/>
+        <w:t xml:space="preserve">        GUI::RenderBodyFixedInterface();</w:t>
+      </w:r>
+      <w:r>
+        <w:rPr>
+          <w:rFonts w:ascii="Times New Roman" w:hAnsi="Times New Roman" w:cs="Times New Roman"/>
+          <w:sz w:val="28"/>
+          <w:szCs w:val="28"/>
+        </w:rPr>
+        <w:br/>
+      </w:r>
+      <w:r>
+        <w:rPr>
+          <w:rFonts w:ascii="Times New Roman" w:hAnsi="Times New Roman" w:cs="Times New Roman"/>
+          <w:sz w:val="28"/>
+          <w:szCs w:val="28"/>
+        </w:rPr>
+        <w:br/>
+        <w:t xml:space="preserve">    GUI::RenderBodyDynamicPath();</w:t>
+      </w:r>
+      <w:r>
+        <w:rPr>
+          <w:rFonts w:ascii="Times New Roman" w:hAnsi="Times New Roman" w:cs="Times New Roman"/>
+          <w:sz w:val="28"/>
+          <w:szCs w:val="28"/>
+        </w:rPr>
+        <w:br/>
+        <w:t xml:space="preserve">    GUI::RenderBodyDynamicFilesList();</w:t>
+      </w:r>
+      <w:r>
+        <w:rPr>
+          <w:rFonts w:ascii="Times New Roman" w:hAnsi="Times New Roman" w:cs="Times New Roman"/>
+          <w:sz w:val="28"/>
+          <w:szCs w:val="28"/>
+        </w:rPr>
+        <w:br/>
+        <w:t>}</w:t>
+      </w:r>
+      <w:r>
+        <w:rPr>
+          <w:rFonts w:ascii="Times New Roman" w:hAnsi="Times New Roman" w:cs="Times New Roman"/>
+          <w:sz w:val="28"/>
+          <w:szCs w:val="28"/>
+        </w:rPr>
+        <w:br/>
+      </w:r>
+      <w:r>
+        <w:rPr>
+          <w:rFonts w:ascii="Times New Roman" w:hAnsi="Times New Roman" w:cs="Times New Roman"/>
+          <w:sz w:val="28"/>
+          <w:szCs w:val="28"/>
+        </w:rPr>
+        <w:lastRenderedPageBreak/>
+        <w:br/>
+        <w:t>void GUI::RenderFooter()</w:t>
+      </w:r>
+      <w:r>
+        <w:rPr>
+          <w:rFonts w:ascii="Times New Roman" w:hAnsi="Times New Roman" w:cs="Times New Roman"/>
+          <w:sz w:val="28"/>
+          <w:szCs w:val="28"/>
+        </w:rPr>
+        <w:br/>
+        <w:t>{</w:t>
+      </w:r>
+      <w:r>
+        <w:rPr>
+          <w:rFonts w:ascii="Times New Roman" w:hAnsi="Times New Roman" w:cs="Times New Roman"/>
+          <w:sz w:val="28"/>
+          <w:szCs w:val="28"/>
+        </w:rPr>
+        <w:br/>
+        <w:t xml:space="preserve">    if (!GUI::was_first_render)</w:t>
+      </w:r>
+      <w:r>
+        <w:rPr>
+          <w:rFonts w:ascii="Times New Roman" w:hAnsi="Times New Roman" w:cs="Times New Roman"/>
+          <w:sz w:val="28"/>
+          <w:szCs w:val="28"/>
+        </w:rPr>
+        <w:br/>
+        <w:t xml:space="preserve">        GUI::PaintFooterBackground();</w:t>
+      </w:r>
+      <w:r>
+        <w:rPr>
+          <w:rFonts w:ascii="Times New Roman" w:hAnsi="Times New Roman" w:cs="Times New Roman"/>
+          <w:sz w:val="28"/>
+          <w:szCs w:val="28"/>
+        </w:rPr>
+        <w:br/>
+      </w:r>
+      <w:r>
+        <w:rPr>
+          <w:rFonts w:ascii="Times New Roman" w:hAnsi="Times New Roman" w:cs="Times New Roman"/>
+          <w:sz w:val="28"/>
+          <w:szCs w:val="28"/>
+        </w:rPr>
+        <w:br/>
+        <w:t xml:space="preserve">    GUI::MoveToCoordinate(0, GUI::console_height - GUI::kFooterStartPositionFromBottom);</w:t>
+      </w:r>
+      <w:r>
+        <w:rPr>
+          <w:rFonts w:ascii="Times New Roman" w:hAnsi="Times New Roman" w:cs="Times New Roman"/>
+          <w:sz w:val="28"/>
+          <w:szCs w:val="28"/>
+        </w:rPr>
+        <w:br/>
+        <w:t xml:space="preserve">    GUI::SetConsoleColors(GUI::kTheme.footer_background, GUI::kTheme.footer_foreground);</w:t>
+      </w:r>
+      <w:r>
+        <w:rPr>
+          <w:rFonts w:ascii="Times New Roman" w:hAnsi="Times New Roman" w:cs="Times New Roman"/>
+          <w:sz w:val="28"/>
+          <w:szCs w:val="28"/>
+        </w:rPr>
+        <w:br/>
+        <w:t xml:space="preserve">    std::cout &lt;&lt; std::setw(GUI::console_width - 1) &lt;&lt; "";</w:t>
+      </w:r>
+      <w:r>
+        <w:rPr>
+          <w:rFonts w:ascii="Times New Roman" w:hAnsi="Times New Roman" w:cs="Times New Roman"/>
+          <w:sz w:val="28"/>
+          <w:szCs w:val="28"/>
+        </w:rPr>
+        <w:br/>
+        <w:t xml:space="preserve">    GUI::MoveToCoordinate(0, GUI::console_height - GUI::kFooterStartPositionFromBottom);</w:t>
+      </w:r>
+      <w:r>
+        <w:rPr>
+          <w:rFonts w:ascii="Times New Roman" w:hAnsi="Times New Roman" w:cs="Times New Roman"/>
+          <w:sz w:val="28"/>
+          <w:szCs w:val="28"/>
+        </w:rPr>
+        <w:br/>
+        <w:t xml:space="preserve">    std::cout &lt;&lt; CutDirectoryString(AppState::current_directory, GUI::kMaxPathLength) &lt;&lt; '&gt;';</w:t>
+      </w:r>
+      <w:r>
+        <w:rPr>
+          <w:rFonts w:ascii="Times New Roman" w:hAnsi="Times New Roman" w:cs="Times New Roman"/>
+          <w:sz w:val="28"/>
+          <w:szCs w:val="28"/>
+        </w:rPr>
+        <w:br/>
+      </w:r>
+      <w:r>
+        <w:rPr>
+          <w:rFonts w:ascii="Times New Roman" w:hAnsi="Times New Roman" w:cs="Times New Roman"/>
+          <w:sz w:val="28"/>
+          <w:szCs w:val="28"/>
+        </w:rPr>
+        <w:br/>
+        <w:t xml:space="preserve">    if (!GUI::was_first_render)</w:t>
+      </w:r>
+      <w:r>
+        <w:rPr>
+          <w:rFonts w:ascii="Times New Roman" w:hAnsi="Times New Roman" w:cs="Times New Roman"/>
+          <w:sz w:val="28"/>
+          <w:szCs w:val="28"/>
+        </w:rPr>
+        <w:br/>
+        <w:t xml:space="preserve">        GUI::RenderFooterFixedInterface();</w:t>
+      </w:r>
+      <w:r>
+        <w:rPr>
+          <w:rFonts w:ascii="Times New Roman" w:hAnsi="Times New Roman" w:cs="Times New Roman"/>
+          <w:sz w:val="28"/>
+          <w:szCs w:val="28"/>
+        </w:rPr>
+        <w:br/>
+        <w:t>}</w:t>
+      </w:r>
+      <w:r>
+        <w:rPr>
+          <w:rFonts w:ascii="Times New Roman" w:hAnsi="Times New Roman" w:cs="Times New Roman"/>
+          <w:sz w:val="28"/>
+          <w:szCs w:val="28"/>
+        </w:rPr>
+        <w:br/>
+      </w:r>
+      <w:r>
+        <w:rPr>
+          <w:rFonts w:ascii="Times New Roman" w:hAnsi="Times New Roman" w:cs="Times New Roman"/>
+          <w:sz w:val="28"/>
+          <w:szCs w:val="28"/>
+        </w:rPr>
+        <w:br/>
+      </w:r>
+      <w:r>
+        <w:rPr>
+          <w:rFonts w:ascii="Times New Roman" w:hAnsi="Times New Roman" w:cs="Times New Roman"/>
+          <w:sz w:val="28"/>
+          <w:szCs w:val="28"/>
+        </w:rPr>
+        <w:br/>
+        <w:t>void GUI::ChangeSelection(const size_t previous, const size_t current)</w:t>
+      </w:r>
+      <w:r>
+        <w:rPr>
+          <w:rFonts w:ascii="Times New Roman" w:hAnsi="Times New Roman" w:cs="Times New Roman"/>
+          <w:sz w:val="28"/>
+          <w:szCs w:val="28"/>
+        </w:rPr>
+        <w:br/>
+        <w:t>{</w:t>
+      </w:r>
+      <w:r>
+        <w:rPr>
+          <w:rFonts w:ascii="Times New Roman" w:hAnsi="Times New Roman" w:cs="Times New Roman"/>
+          <w:sz w:val="28"/>
+          <w:szCs w:val="28"/>
+        </w:rPr>
+        <w:br/>
+        <w:t xml:space="preserve">    GUI::MoveToCoordinate(0, 3 + previous);</w:t>
       </w:r>
       <w:r>
         <w:rPr>
@@ -19976,86 +20873,42 @@
           <w:szCs w:val="28"/>
         </w:rPr>
         <w:br/>
-        <w:t xml:space="preserve">    for (size_t counter = 0; counter &lt; GUI::console_width; ++counter)</w:t>
-      </w:r>
-      <w:r>
-        <w:rPr>
-          <w:rFonts w:ascii="Times New Roman" w:hAnsi="Times New Roman" w:cs="Times New Roman"/>
-          <w:sz w:val="28"/>
-          <w:szCs w:val="28"/>
-        </w:rPr>
-        <w:br/>
-        <w:t xml:space="preserve">        std::cout &lt;&lt; GUI::kFirstLineTexture;</w:t>
-      </w:r>
-      <w:r>
-        <w:rPr>
-          <w:rFonts w:ascii="Times New Roman" w:hAnsi="Times New Roman" w:cs="Times New Roman"/>
-          <w:sz w:val="28"/>
-          <w:szCs w:val="28"/>
-        </w:rPr>
-        <w:br/>
-      </w:r>
-      <w:r>
-        <w:rPr>
-          <w:rFonts w:ascii="Times New Roman" w:hAnsi="Times New Roman" w:cs="Times New Roman"/>
-          <w:sz w:val="28"/>
-          <w:szCs w:val="28"/>
-        </w:rPr>
-        <w:br/>
-        <w:t xml:space="preserve">    std::string path = CutDirectoryString(AppState::current_directory, GUI::kMaxPathLength);</w:t>
-      </w:r>
-      <w:r>
-        <w:rPr>
-          <w:rFonts w:ascii="Times New Roman" w:hAnsi="Times New Roman" w:cs="Times New Roman"/>
-          <w:sz w:val="28"/>
-          <w:szCs w:val="28"/>
-        </w:rPr>
-        <w:br/>
-        <w:t xml:space="preserve">    size_t left_margin = GUI::console_width / 2 - (path.size() + 2) / 2;</w:t>
-      </w:r>
-      <w:r>
-        <w:rPr>
-          <w:rFonts w:ascii="Times New Roman" w:hAnsi="Times New Roman" w:cs="Times New Roman"/>
-          <w:sz w:val="28"/>
-          <w:szCs w:val="28"/>
-        </w:rPr>
-        <w:br/>
-        <w:t xml:space="preserve">    GUI::MoveToCoordinate(left_margin, 0);</w:t>
-      </w:r>
-      <w:r>
-        <w:rPr>
-          <w:rFonts w:ascii="Times New Roman" w:hAnsi="Times New Roman" w:cs="Times New Roman"/>
-          <w:sz w:val="28"/>
-          <w:szCs w:val="28"/>
-        </w:rPr>
-        <w:br/>
-        <w:t xml:space="preserve">    GUI::SetConsoleColors(Color::Black, Color::White);</w:t>
-      </w:r>
-      <w:r>
-        <w:rPr>
-          <w:rFonts w:ascii="Times New Roman" w:hAnsi="Times New Roman" w:cs="Times New Roman"/>
-          <w:sz w:val="28"/>
-          <w:szCs w:val="28"/>
-        </w:rPr>
-        <w:br/>
-        <w:t xml:space="preserve">    std::cout &lt;&lt; ' ' &lt;&lt; path &lt;&lt; ' ';</w:t>
-      </w:r>
-      <w:r>
-        <w:rPr>
-          <w:rFonts w:ascii="Times New Roman" w:hAnsi="Times New Roman" w:cs="Times New Roman"/>
-          <w:sz w:val="28"/>
-          <w:szCs w:val="28"/>
-        </w:rPr>
-        <w:br/>
-      </w:r>
-      <w:r>
-        <w:rPr>
-          <w:rFonts w:ascii="Times New Roman" w:hAnsi="Times New Roman" w:cs="Times New Roman"/>
-          <w:sz w:val="28"/>
-          <w:szCs w:val="28"/>
-        </w:rPr>
-        <w:br/>
-        <w:t xml:space="preserve">    GUI::MoveToCoordinate(0, 0);</w:t>
+        <w:t xml:space="preserve">    GUI::RenderBodySingleFileLine(AppState::currently_rendered_with_coordinates[3 + previous],</w:t>
+      </w:r>
+      <w:r>
+        <w:rPr>
+          <w:rFonts w:ascii="Times New Roman" w:hAnsi="Times New Roman" w:cs="Times New Roman"/>
+          <w:sz w:val="28"/>
+          <w:szCs w:val="28"/>
+        </w:rPr>
+        <w:br/>
+        <w:t xml:space="preserve">                                  AppState::currently_rendered_with_coordinates.at(3 + previous) ==</w:t>
+      </w:r>
+      <w:r>
+        <w:rPr>
+          <w:rFonts w:ascii="Times New Roman" w:hAnsi="Times New Roman" w:cs="Times New Roman"/>
+          <w:sz w:val="28"/>
+          <w:szCs w:val="28"/>
+        </w:rPr>
+        <w:br/>
+        <w:t xml:space="preserve">                                  AppState::files_list.at(0));</w:t>
+      </w:r>
+      <w:r>
+        <w:rPr>
+          <w:rFonts w:ascii="Times New Roman" w:hAnsi="Times New Roman" w:cs="Times New Roman"/>
+          <w:sz w:val="28"/>
+          <w:szCs w:val="28"/>
+        </w:rPr>
+        <w:br/>
+      </w:r>
+      <w:r>
+        <w:rPr>
+          <w:rFonts w:ascii="Times New Roman" w:hAnsi="Times New Roman" w:cs="Times New Roman"/>
+          <w:sz w:val="28"/>
+          <w:szCs w:val="28"/>
+        </w:rPr>
+        <w:br/>
+        <w:t xml:space="preserve">    GUI::MoveToCoordinate(0, 3 + current);</w:t>
       </w:r>
       <w:r>
         <w:rPr>
@@ -20073,7 +20926,25 @@
           <w:szCs w:val="28"/>
         </w:rPr>
         <w:br/>
-        <w:t xml:space="preserve">    std::cout &lt;&lt; ' ' &lt;&lt; GUI::kArrowBackTexture &lt;&lt; ' ';</w:t>
+        <w:t xml:space="preserve">    GUI::RenderBodySingleFileLine(AppState::currently_rendered_with_coordinates.at(3 + current),</w:t>
+      </w:r>
+      <w:r>
+        <w:rPr>
+          <w:rFonts w:ascii="Times New Roman" w:hAnsi="Times New Roman" w:cs="Times New Roman"/>
+          <w:sz w:val="28"/>
+          <w:szCs w:val="28"/>
+        </w:rPr>
+        <w:br/>
+        <w:t xml:space="preserve">                                  AppState::currently_rendered_with_coordinates.at(3 + current) ==</w:t>
+      </w:r>
+      <w:r>
+        <w:rPr>
+          <w:rFonts w:ascii="Times New Roman" w:hAnsi="Times New Roman" w:cs="Times New Roman"/>
+          <w:sz w:val="28"/>
+          <w:szCs w:val="28"/>
+        </w:rPr>
+        <w:br/>
+        <w:t xml:space="preserve">                                  AppState::files_list.at(0));</w:t>
       </w:r>
       <w:r>
         <w:rPr>
@@ -20099,745 +20970,14 @@
           <w:szCs w:val="28"/>
         </w:rPr>
         <w:br/>
-        <w:t>void GUI::RenderBodySingleFileLine(const std::filesystem::directory_entry &amp;file, const bool is_link_to_parent)</w:t>
-      </w:r>
-      <w:r>
-        <w:rPr>
-          <w:rFonts w:ascii="Times New Roman" w:hAnsi="Times New Roman" w:cs="Times New Roman"/>
-          <w:sz w:val="28"/>
-          <w:szCs w:val="28"/>
-        </w:rPr>
-        <w:br/>
-        <w:t>{</w:t>
-      </w:r>
-      <w:r>
-        <w:rPr>
-          <w:rFonts w:ascii="Times New Roman" w:hAnsi="Times New Roman" w:cs="Times New Roman"/>
-          <w:sz w:val="28"/>
-          <w:szCs w:val="28"/>
-        </w:rPr>
-        <w:br/>
-        <w:t xml:space="preserve">    if (file.path().string() == AppState::parent_directory)</w:t>
-      </w:r>
-      <w:r>
-        <w:rPr>
-          <w:rFonts w:ascii="Times New Roman" w:hAnsi="Times New Roman" w:cs="Times New Roman"/>
-          <w:sz w:val="28"/>
-          <w:szCs w:val="28"/>
-        </w:rPr>
-        <w:br/>
-        <w:t xml:space="preserve">    {</w:t>
-      </w:r>
-      <w:r>
-        <w:rPr>
-          <w:rFonts w:ascii="Times New Roman" w:hAnsi="Times New Roman" w:cs="Times New Roman"/>
-          <w:sz w:val="28"/>
-          <w:szCs w:val="28"/>
-        </w:rPr>
-        <w:br/>
-        <w:t xml:space="preserve">        std::cout &lt;&lt; std::setw(GUI::console_width) &lt;&lt; std::left &lt;&lt; " .. ";</w:t>
-      </w:r>
-      <w:r>
-        <w:rPr>
-          <w:rFonts w:ascii="Times New Roman" w:hAnsi="Times New Roman" w:cs="Times New Roman"/>
-          <w:sz w:val="28"/>
-          <w:szCs w:val="28"/>
-        </w:rPr>
-        <w:br/>
-        <w:t xml:space="preserve">        return;</w:t>
-      </w:r>
-      <w:r>
-        <w:rPr>
-          <w:rFonts w:ascii="Times New Roman" w:hAnsi="Times New Roman" w:cs="Times New Roman"/>
-          <w:sz w:val="28"/>
-          <w:szCs w:val="28"/>
-        </w:rPr>
-        <w:br/>
-        <w:t xml:space="preserve">    }</w:t>
-      </w:r>
-      <w:r>
-        <w:rPr>
-          <w:rFonts w:ascii="Times New Roman" w:hAnsi="Times New Roman" w:cs="Times New Roman"/>
-          <w:sz w:val="28"/>
-          <w:szCs w:val="28"/>
-        </w:rPr>
-        <w:br/>
-      </w:r>
-      <w:r>
-        <w:rPr>
-          <w:rFonts w:ascii="Times New Roman" w:hAnsi="Times New Roman" w:cs="Times New Roman"/>
-          <w:sz w:val="28"/>
-          <w:szCs w:val="28"/>
-        </w:rPr>
-        <w:br/>
-        <w:t xml:space="preserve">    std::cout &lt;&lt; std::setw(GUI::kColumnsPrecisions.at(0) * GUI::console_width / 5) &lt;&lt; std::left</w:t>
-      </w:r>
-      <w:r>
-        <w:rPr>
-          <w:rFonts w:ascii="Times New Roman" w:hAnsi="Times New Roman" w:cs="Times New Roman"/>
-          <w:sz w:val="28"/>
-          <w:szCs w:val="28"/>
-        </w:rPr>
-        <w:br/>
-        <w:t xml:space="preserve">              &lt;&lt; (" " + CutFileNameString(file.path().filename().string(),</w:t>
-      </w:r>
-      <w:r>
-        <w:rPr>
-          <w:rFonts w:ascii="Times New Roman" w:hAnsi="Times New Roman" w:cs="Times New Roman"/>
-          <w:sz w:val="28"/>
-          <w:szCs w:val="28"/>
-        </w:rPr>
-        <w:br/>
-        <w:t xml:space="preserve">                                          GUI::kColumnsPrecisions.at(0) * GUI::console_width / 5 - 1));</w:t>
-      </w:r>
-      <w:r>
-        <w:rPr>
-          <w:rFonts w:ascii="Times New Roman" w:hAnsi="Times New Roman" w:cs="Times New Roman"/>
-          <w:sz w:val="28"/>
-          <w:szCs w:val="28"/>
-        </w:rPr>
-        <w:br/>
-        <w:t xml:space="preserve">    std::cout &lt;&lt; std::setw(GUI::kColumnsPrecisions.at(1) * GUI::console_width / 5) &lt;&lt; std::left</w:t>
-      </w:r>
-      <w:r>
-        <w:rPr>
-          <w:rFonts w:ascii="Times New Roman" w:hAnsi="Times New Roman" w:cs="Times New Roman"/>
-          <w:sz w:val="28"/>
-          <w:szCs w:val="28"/>
-        </w:rPr>
-        <w:br/>
-        <w:t xml:space="preserve">              &lt;&lt; (" " + file.path().extension().string());</w:t>
-      </w:r>
-      <w:r>
-        <w:rPr>
-          <w:rFonts w:ascii="Times New Roman" w:hAnsi="Times New Roman" w:cs="Times New Roman"/>
-          <w:sz w:val="28"/>
-          <w:szCs w:val="28"/>
-        </w:rPr>
-        <w:br/>
-        <w:t xml:space="preserve">    std::cout &lt;&lt; std::setw(GUI::kColumnsPrecisions.at(2) * GUI::console_width / 5) &lt;&lt; std::left</w:t>
-      </w:r>
-      <w:r>
-        <w:rPr>
-          <w:rFonts w:ascii="Times New Roman" w:hAnsi="Times New Roman" w:cs="Times New Roman"/>
-          <w:sz w:val="28"/>
-          <w:szCs w:val="28"/>
-        </w:rPr>
-        <w:br/>
-        <w:t xml:space="preserve">              &lt;&lt; (file.is_regular_file() ? (" " + GetAdaptiveSize(file.file_size())) : "");</w:t>
-      </w:r>
-      <w:r>
-        <w:rPr>
-          <w:rFonts w:ascii="Times New Roman" w:hAnsi="Times New Roman" w:cs="Times New Roman"/>
-          <w:sz w:val="28"/>
-          <w:szCs w:val="28"/>
-        </w:rPr>
-        <w:br/>
-        <w:t xml:space="preserve">    std::cout &lt;&lt; std::setw(GUI::kColumnsPrecisions.at(3) * GUI::console_width / 5) &lt;&lt; std::left</w:t>
-      </w:r>
-      <w:r>
-        <w:rPr>
-          <w:rFonts w:ascii="Times New Roman" w:hAnsi="Times New Roman" w:cs="Times New Roman"/>
-          <w:sz w:val="28"/>
-          <w:szCs w:val="28"/>
-        </w:rPr>
-        <w:br/>
-        <w:t xml:space="preserve">              &lt;&lt; (" " + FileTypeToString(file.status().type()));</w:t>
-      </w:r>
-      <w:r>
-        <w:rPr>
-          <w:rFonts w:ascii="Times New Roman" w:hAnsi="Times New Roman" w:cs="Times New Roman"/>
-          <w:sz w:val="28"/>
-          <w:szCs w:val="28"/>
-        </w:rPr>
-        <w:br/>
-        <w:t>}</w:t>
-      </w:r>
-      <w:r>
-        <w:rPr>
-          <w:rFonts w:ascii="Times New Roman" w:hAnsi="Times New Roman" w:cs="Times New Roman"/>
-          <w:sz w:val="28"/>
-          <w:szCs w:val="28"/>
-        </w:rPr>
-        <w:br/>
-      </w:r>
-      <w:r>
-        <w:rPr>
-          <w:rFonts w:ascii="Times New Roman" w:hAnsi="Times New Roman" w:cs="Times New Roman"/>
-          <w:sz w:val="28"/>
-          <w:szCs w:val="28"/>
-        </w:rPr>
-        <w:br/>
-        <w:t>void GUI::RenderBodyDynamicFilesList()</w:t>
-      </w:r>
-      <w:r>
-        <w:rPr>
-          <w:rFonts w:ascii="Times New Roman" w:hAnsi="Times New Roman" w:cs="Times New Roman"/>
-          <w:sz w:val="28"/>
-          <w:szCs w:val="28"/>
-        </w:rPr>
-        <w:br/>
-        <w:t>{</w:t>
-      </w:r>
-      <w:r>
-        <w:rPr>
-          <w:rFonts w:ascii="Times New Roman" w:hAnsi="Times New Roman" w:cs="Times New Roman"/>
-          <w:sz w:val="28"/>
-          <w:szCs w:val="28"/>
-        </w:rPr>
-        <w:br/>
-        <w:t xml:space="preserve">    GUI::PaintBodyBackground();</w:t>
-      </w:r>
-      <w:r>
-        <w:rPr>
-          <w:rFonts w:ascii="Times New Roman" w:hAnsi="Times New Roman" w:cs="Times New Roman"/>
-          <w:sz w:val="28"/>
-          <w:szCs w:val="28"/>
-        </w:rPr>
-        <w:br/>
-      </w:r>
-      <w:r>
-        <w:rPr>
-          <w:rFonts w:ascii="Times New Roman" w:hAnsi="Times New Roman" w:cs="Times New Roman"/>
-          <w:sz w:val="28"/>
-          <w:szCs w:val="28"/>
-        </w:rPr>
-        <w:br/>
-        <w:t xml:space="preserve">    AppState::currently_rendered_with_coordinates.clear();</w:t>
-      </w:r>
-      <w:r>
-        <w:rPr>
-          <w:rFonts w:ascii="Times New Roman" w:hAnsi="Times New Roman" w:cs="Times New Roman"/>
-          <w:sz w:val="28"/>
-          <w:szCs w:val="28"/>
-        </w:rPr>
-        <w:br/>
-      </w:r>
-      <w:r>
-        <w:rPr>
-          <w:rFonts w:ascii="Times New Roman" w:hAnsi="Times New Roman" w:cs="Times New Roman"/>
-          <w:sz w:val="28"/>
-          <w:szCs w:val="28"/>
-        </w:rPr>
-        <w:br/>
-        <w:t xml:space="preserve">    GUI::SetConsoleColors(GUI::kTheme.body_background, Color::DarkGray);</w:t>
-      </w:r>
-      <w:r>
-        <w:rPr>
-          <w:rFonts w:ascii="Times New Roman" w:hAnsi="Times New Roman" w:cs="Times New Roman"/>
-          <w:sz w:val="28"/>
-          <w:szCs w:val="28"/>
-        </w:rPr>
-        <w:br/>
-        <w:t xml:space="preserve">    GUI::MoveToCoordinate(0, 3);</w:t>
-      </w:r>
-      <w:r>
-        <w:rPr>
-          <w:rFonts w:ascii="Times New Roman" w:hAnsi="Times New Roman" w:cs="Times New Roman"/>
-          <w:sz w:val="28"/>
-          <w:szCs w:val="28"/>
-        </w:rPr>
-        <w:br/>
-      </w:r>
-      <w:r>
-        <w:rPr>
-          <w:rFonts w:ascii="Times New Roman" w:hAnsi="Times New Roman" w:cs="Times New Roman"/>
-          <w:sz w:val="28"/>
-          <w:szCs w:val="28"/>
-        </w:rPr>
-        <w:br/>
-        <w:t xml:space="preserve">    size_t counter = 0;</w:t>
-      </w:r>
-      <w:r>
-        <w:rPr>
-          <w:rFonts w:ascii="Times New Roman" w:hAnsi="Times New Roman" w:cs="Times New Roman"/>
-          <w:sz w:val="28"/>
-          <w:szCs w:val="28"/>
-        </w:rPr>
-        <w:br/>
-        <w:t xml:space="preserve">    for (const auto &amp;file : AppState::currently_rendered_files_list)</w:t>
-      </w:r>
-      <w:r>
-        <w:rPr>
-          <w:rFonts w:ascii="Times New Roman" w:hAnsi="Times New Roman" w:cs="Times New Roman"/>
-          <w:sz w:val="28"/>
-          <w:szCs w:val="28"/>
-        </w:rPr>
-        <w:br/>
-        <w:t xml:space="preserve">    {</w:t>
-      </w:r>
-      <w:r>
-        <w:rPr>
-          <w:rFonts w:ascii="Times New Roman" w:hAnsi="Times New Roman" w:cs="Times New Roman"/>
-          <w:sz w:val="28"/>
-          <w:szCs w:val="28"/>
-        </w:rPr>
-        <w:br/>
-        <w:t xml:space="preserve">        AppState::currently_rendered_with_coordinates.insert(std::make_pair(3 + counter, file));</w:t>
-      </w:r>
-      <w:r>
-        <w:rPr>
-          <w:rFonts w:ascii="Times New Roman" w:hAnsi="Times New Roman" w:cs="Times New Roman"/>
-          <w:sz w:val="28"/>
-          <w:szCs w:val="28"/>
-        </w:rPr>
-        <w:br/>
-      </w:r>
-      <w:r>
-        <w:rPr>
-          <w:rFonts w:ascii="Times New Roman" w:hAnsi="Times New Roman" w:cs="Times New Roman"/>
-          <w:sz w:val="28"/>
-          <w:szCs w:val="28"/>
-        </w:rPr>
-        <w:br/>
-        <w:t xml:space="preserve">        if (counter == AppState::current_position)</w:t>
-      </w:r>
-      <w:r>
-        <w:rPr>
-          <w:rFonts w:ascii="Times New Roman" w:hAnsi="Times New Roman" w:cs="Times New Roman"/>
-          <w:sz w:val="28"/>
-          <w:szCs w:val="28"/>
-        </w:rPr>
-        <w:br/>
-        <w:t xml:space="preserve">            GUI::SetConsoleColors(GUI::kTheme.body_background_accent, GUI::kTheme.body_foreground_accent);</w:t>
-      </w:r>
-      <w:r>
-        <w:rPr>
-          <w:rFonts w:ascii="Times New Roman" w:hAnsi="Times New Roman" w:cs="Times New Roman"/>
-          <w:sz w:val="28"/>
-          <w:szCs w:val="28"/>
-        </w:rPr>
-        <w:br/>
-        <w:t xml:space="preserve">        else</w:t>
-      </w:r>
-      <w:r>
-        <w:rPr>
-          <w:rFonts w:ascii="Times New Roman" w:hAnsi="Times New Roman" w:cs="Times New Roman"/>
-          <w:sz w:val="28"/>
-          <w:szCs w:val="28"/>
-        </w:rPr>
-        <w:br/>
-        <w:t xml:space="preserve">            GUI::SetConsoleColors(GUI::kTheme.body_background, GUI::kTheme.body_foreground);</w:t>
-      </w:r>
-      <w:r>
-        <w:rPr>
-          <w:rFonts w:ascii="Times New Roman" w:hAnsi="Times New Roman" w:cs="Times New Roman"/>
-          <w:sz w:val="28"/>
-          <w:szCs w:val="28"/>
-        </w:rPr>
-        <w:br/>
-      </w:r>
-      <w:r>
-        <w:rPr>
-          <w:rFonts w:ascii="Times New Roman" w:hAnsi="Times New Roman" w:cs="Times New Roman"/>
-          <w:sz w:val="28"/>
-          <w:szCs w:val="28"/>
-        </w:rPr>
-        <w:br/>
-        <w:t xml:space="preserve">        GUI::RenderBodySingleFileLine(file, (counter == 0));</w:t>
-      </w:r>
-      <w:r>
-        <w:rPr>
-          <w:rFonts w:ascii="Times New Roman" w:hAnsi="Times New Roman" w:cs="Times New Roman"/>
-          <w:sz w:val="28"/>
-          <w:szCs w:val="28"/>
-        </w:rPr>
-        <w:br/>
-      </w:r>
-      <w:r>
-        <w:rPr>
-          <w:rFonts w:ascii="Times New Roman" w:hAnsi="Times New Roman" w:cs="Times New Roman"/>
-          <w:sz w:val="28"/>
-          <w:szCs w:val="28"/>
-        </w:rPr>
-        <w:br/>
-        <w:t xml:space="preserve">        ++counter;</w:t>
-      </w:r>
-      <w:r>
-        <w:rPr>
-          <w:rFonts w:ascii="Times New Roman" w:hAnsi="Times New Roman" w:cs="Times New Roman"/>
-          <w:sz w:val="28"/>
-          <w:szCs w:val="28"/>
-        </w:rPr>
-        <w:br/>
-        <w:t xml:space="preserve">    }</w:t>
-      </w:r>
-      <w:r>
-        <w:rPr>
-          <w:rFonts w:ascii="Times New Roman" w:hAnsi="Times New Roman" w:cs="Times New Roman"/>
-          <w:sz w:val="28"/>
-          <w:szCs w:val="28"/>
-        </w:rPr>
-        <w:br/>
-        <w:t>}</w:t>
-      </w:r>
-      <w:r>
-        <w:rPr>
-          <w:rFonts w:ascii="Times New Roman" w:hAnsi="Times New Roman" w:cs="Times New Roman"/>
-          <w:sz w:val="28"/>
-          <w:szCs w:val="28"/>
-        </w:rPr>
-        <w:br/>
-      </w:r>
-      <w:r>
-        <w:rPr>
-          <w:rFonts w:ascii="Times New Roman" w:hAnsi="Times New Roman" w:cs="Times New Roman"/>
-          <w:sz w:val="28"/>
-          <w:szCs w:val="28"/>
-        </w:rPr>
-        <w:br/>
-        <w:t>void GUI::RenderBody()</w:t>
-      </w:r>
-      <w:r>
-        <w:rPr>
-          <w:rFonts w:ascii="Times New Roman" w:hAnsi="Times New Roman" w:cs="Times New Roman"/>
-          <w:sz w:val="28"/>
-          <w:szCs w:val="28"/>
-        </w:rPr>
-        <w:br/>
-        <w:t>{</w:t>
-      </w:r>
-      <w:r>
-        <w:rPr>
-          <w:rFonts w:ascii="Times New Roman" w:hAnsi="Times New Roman" w:cs="Times New Roman"/>
-          <w:sz w:val="28"/>
-          <w:szCs w:val="28"/>
-        </w:rPr>
-        <w:br/>
-        <w:t xml:space="preserve">    if (GUI::was_first_render == false)</w:t>
-      </w:r>
-      <w:r>
-        <w:rPr>
-          <w:rFonts w:ascii="Times New Roman" w:hAnsi="Times New Roman" w:cs="Times New Roman"/>
-          <w:sz w:val="28"/>
-          <w:szCs w:val="28"/>
-        </w:rPr>
-        <w:br/>
-        <w:t xml:space="preserve">        GUI::RenderBodyFixedInterface();</w:t>
-      </w:r>
-      <w:r>
-        <w:rPr>
-          <w:rFonts w:ascii="Times New Roman" w:hAnsi="Times New Roman" w:cs="Times New Roman"/>
-          <w:sz w:val="28"/>
-          <w:szCs w:val="28"/>
-        </w:rPr>
-        <w:br/>
-      </w:r>
-      <w:r>
-        <w:rPr>
-          <w:rFonts w:ascii="Times New Roman" w:hAnsi="Times New Roman" w:cs="Times New Roman"/>
-          <w:sz w:val="28"/>
-          <w:szCs w:val="28"/>
-        </w:rPr>
-        <w:br/>
-        <w:t xml:space="preserve">    GUI::RenderBodyDynamicPath();</w:t>
-      </w:r>
-      <w:r>
-        <w:rPr>
-          <w:rFonts w:ascii="Times New Roman" w:hAnsi="Times New Roman" w:cs="Times New Roman"/>
-          <w:sz w:val="28"/>
-          <w:szCs w:val="28"/>
-        </w:rPr>
-        <w:br/>
-        <w:t xml:space="preserve">    GUI::RenderBodyDynamicFilesList();</w:t>
-      </w:r>
-      <w:r>
-        <w:rPr>
-          <w:rFonts w:ascii="Times New Roman" w:hAnsi="Times New Roman" w:cs="Times New Roman"/>
-          <w:sz w:val="28"/>
-          <w:szCs w:val="28"/>
-        </w:rPr>
-        <w:br/>
-        <w:t>}</w:t>
-      </w:r>
-      <w:r>
-        <w:rPr>
-          <w:rFonts w:ascii="Times New Roman" w:hAnsi="Times New Roman" w:cs="Times New Roman"/>
-          <w:sz w:val="28"/>
-          <w:szCs w:val="28"/>
-        </w:rPr>
-        <w:br/>
-      </w:r>
-      <w:r>
-        <w:rPr>
-          <w:rFonts w:ascii="Times New Roman" w:hAnsi="Times New Roman" w:cs="Times New Roman"/>
-          <w:sz w:val="28"/>
-          <w:szCs w:val="28"/>
-        </w:rPr>
-        <w:br/>
-        <w:t>void GUI::RenderFooter()</w:t>
-      </w:r>
-      <w:r>
-        <w:rPr>
-          <w:rFonts w:ascii="Times New Roman" w:hAnsi="Times New Roman" w:cs="Times New Roman"/>
-          <w:sz w:val="28"/>
-          <w:szCs w:val="28"/>
-        </w:rPr>
-        <w:br/>
-        <w:t>{</w:t>
-      </w:r>
-      <w:r>
-        <w:rPr>
-          <w:rFonts w:ascii="Times New Roman" w:hAnsi="Times New Roman" w:cs="Times New Roman"/>
-          <w:sz w:val="28"/>
-          <w:szCs w:val="28"/>
-        </w:rPr>
-        <w:br/>
-        <w:t xml:space="preserve">    if (!GUI::was_first_render)</w:t>
-      </w:r>
-      <w:r>
-        <w:rPr>
-          <w:rFonts w:ascii="Times New Roman" w:hAnsi="Times New Roman" w:cs="Times New Roman"/>
-          <w:sz w:val="28"/>
-          <w:szCs w:val="28"/>
-        </w:rPr>
-        <w:br/>
-        <w:t xml:space="preserve">        GUI::PaintFooterBackground();</w:t>
-      </w:r>
-      <w:r>
-        <w:rPr>
-          <w:rFonts w:ascii="Times New Roman" w:hAnsi="Times New Roman" w:cs="Times New Roman"/>
-          <w:sz w:val="28"/>
-          <w:szCs w:val="28"/>
-        </w:rPr>
-        <w:br/>
-      </w:r>
-      <w:r>
-        <w:rPr>
-          <w:rFonts w:ascii="Times New Roman" w:hAnsi="Times New Roman" w:cs="Times New Roman"/>
-          <w:sz w:val="28"/>
-          <w:szCs w:val="28"/>
-        </w:rPr>
-        <w:br/>
-        <w:t xml:space="preserve">    GUI::MoveToCoordinate(0, GUI::console_height - GUI::kFooterStartPositionFromBottom);</w:t>
-      </w:r>
-      <w:r>
-        <w:rPr>
-          <w:rFonts w:ascii="Times New Roman" w:hAnsi="Times New Roman" w:cs="Times New Roman"/>
-          <w:sz w:val="28"/>
-          <w:szCs w:val="28"/>
-        </w:rPr>
-        <w:br/>
-        <w:t xml:space="preserve">    GUI::SetConsoleColors(GUI::kTheme.footer_background, GUI::kTheme.footer_foreground);</w:t>
-      </w:r>
-      <w:r>
-        <w:rPr>
-          <w:rFonts w:ascii="Times New Roman" w:hAnsi="Times New Roman" w:cs="Times New Roman"/>
-          <w:sz w:val="28"/>
-          <w:szCs w:val="28"/>
-        </w:rPr>
-        <w:br/>
-        <w:t xml:space="preserve">    std::cout &lt;&lt; std::setw(GUI::console_width - 1) &lt;&lt; "";</w:t>
-      </w:r>
-      <w:r>
-        <w:rPr>
-          <w:rFonts w:ascii="Times New Roman" w:hAnsi="Times New Roman" w:cs="Times New Roman"/>
-          <w:sz w:val="28"/>
-          <w:szCs w:val="28"/>
-        </w:rPr>
-        <w:br/>
-        <w:t xml:space="preserve">    GUI::MoveToCoordinate(0, GUI::console_height - GUI::kFooterStartPositionFromBottom);</w:t>
-      </w:r>
-      <w:r>
-        <w:rPr>
-          <w:rFonts w:ascii="Times New Roman" w:hAnsi="Times New Roman" w:cs="Times New Roman"/>
-          <w:sz w:val="28"/>
-          <w:szCs w:val="28"/>
-        </w:rPr>
-        <w:br/>
-        <w:t xml:space="preserve">    std::cout &lt;&lt; CutDirectoryString(AppState::current_directory, GUI::kMaxPathLength) &lt;&lt; '&gt;';</w:t>
-      </w:r>
-      <w:r>
-        <w:rPr>
-          <w:rFonts w:ascii="Times New Roman" w:hAnsi="Times New Roman" w:cs="Times New Roman"/>
-          <w:sz w:val="28"/>
-          <w:szCs w:val="28"/>
-        </w:rPr>
-        <w:br/>
-      </w:r>
-      <w:r>
-        <w:rPr>
-          <w:rFonts w:ascii="Times New Roman" w:hAnsi="Times New Roman" w:cs="Times New Roman"/>
-          <w:sz w:val="28"/>
-          <w:szCs w:val="28"/>
-        </w:rPr>
-        <w:br/>
-        <w:t xml:space="preserve">    if (!GUI::was_first_render)</w:t>
-      </w:r>
-      <w:r>
-        <w:rPr>
-          <w:rFonts w:ascii="Times New Roman" w:hAnsi="Times New Roman" w:cs="Times New Roman"/>
-          <w:sz w:val="28"/>
-          <w:szCs w:val="28"/>
-        </w:rPr>
-        <w:br/>
-        <w:t xml:space="preserve">        GUI::RenderFooterFixedInterface();</w:t>
-      </w:r>
-      <w:r>
-        <w:rPr>
-          <w:rFonts w:ascii="Times New Roman" w:hAnsi="Times New Roman" w:cs="Times New Roman"/>
-          <w:sz w:val="28"/>
-          <w:szCs w:val="28"/>
-        </w:rPr>
-        <w:br/>
-        <w:t>}</w:t>
-      </w:r>
-      <w:r>
-        <w:rPr>
-          <w:rFonts w:ascii="Times New Roman" w:hAnsi="Times New Roman" w:cs="Times New Roman"/>
-          <w:sz w:val="28"/>
-          <w:szCs w:val="28"/>
-        </w:rPr>
-        <w:br/>
-      </w:r>
-      <w:r>
-        <w:rPr>
-          <w:rFonts w:ascii="Times New Roman" w:hAnsi="Times New Roman" w:cs="Times New Roman"/>
-          <w:sz w:val="28"/>
-          <w:szCs w:val="28"/>
-        </w:rPr>
-        <w:br/>
-      </w:r>
-      <w:r>
-        <w:rPr>
-          <w:rFonts w:ascii="Times New Roman" w:hAnsi="Times New Roman" w:cs="Times New Roman"/>
-          <w:sz w:val="28"/>
-          <w:szCs w:val="28"/>
-        </w:rPr>
-        <w:br/>
-        <w:t>void GUI::ChangeSelection(const size_t previous, const size_t current)</w:t>
-      </w:r>
-      <w:r>
-        <w:rPr>
-          <w:rFonts w:ascii="Times New Roman" w:hAnsi="Times New Roman" w:cs="Times New Roman"/>
-          <w:sz w:val="28"/>
-          <w:szCs w:val="28"/>
-        </w:rPr>
-        <w:br/>
-        <w:t>{</w:t>
-      </w:r>
-      <w:r>
-        <w:rPr>
-          <w:rFonts w:ascii="Times New Roman" w:hAnsi="Times New Roman" w:cs="Times New Roman"/>
-          <w:sz w:val="28"/>
-          <w:szCs w:val="28"/>
-        </w:rPr>
-        <w:br/>
-        <w:t xml:space="preserve">    GUI::MoveToCoordinate(0, 3 + previous);</w:t>
-      </w:r>
-      <w:r>
-        <w:rPr>
-          <w:rFonts w:ascii="Times New Roman" w:hAnsi="Times New Roman" w:cs="Times New Roman"/>
-          <w:sz w:val="28"/>
-          <w:szCs w:val="28"/>
-        </w:rPr>
-        <w:br/>
-        <w:t xml:space="preserve">    GUI::SetConsoleColors(GUI::kTheme.body_background, GUI::kTheme.body_foreground);</w:t>
-      </w:r>
-      <w:r>
-        <w:rPr>
-          <w:rFonts w:ascii="Times New Roman" w:hAnsi="Times New Roman" w:cs="Times New Roman"/>
-          <w:sz w:val="28"/>
-          <w:szCs w:val="28"/>
-        </w:rPr>
-        <w:br/>
-        <w:t xml:space="preserve">    GUI::RenderBodySingleFileLine(AppState::currently_rendered_with_coordinates[3 + previous],</w:t>
-      </w:r>
-      <w:r>
-        <w:rPr>
-          <w:rFonts w:ascii="Times New Roman" w:hAnsi="Times New Roman" w:cs="Times New Roman"/>
-          <w:sz w:val="28"/>
-          <w:szCs w:val="28"/>
-        </w:rPr>
-        <w:br/>
-        <w:t xml:space="preserve">                                  AppState::currently_rendered_with_coordinates.at(3 + previous) ==</w:t>
-      </w:r>
-      <w:r>
-        <w:rPr>
-          <w:rFonts w:ascii="Times New Roman" w:hAnsi="Times New Roman" w:cs="Times New Roman"/>
-          <w:sz w:val="28"/>
-          <w:szCs w:val="28"/>
-        </w:rPr>
-        <w:br/>
-        <w:t xml:space="preserve">                                  AppState::files_list.at(0));</w:t>
-      </w:r>
-      <w:r>
-        <w:rPr>
-          <w:rFonts w:ascii="Times New Roman" w:hAnsi="Times New Roman" w:cs="Times New Roman"/>
-          <w:sz w:val="28"/>
-          <w:szCs w:val="28"/>
-        </w:rPr>
-        <w:br/>
-      </w:r>
-      <w:r>
-        <w:rPr>
-          <w:rFonts w:ascii="Times New Roman" w:hAnsi="Times New Roman" w:cs="Times New Roman"/>
-          <w:sz w:val="28"/>
-          <w:szCs w:val="28"/>
-        </w:rPr>
-        <w:br/>
-        <w:t xml:space="preserve">    GUI::MoveToCoordinate(0, 3 + current);</w:t>
-      </w:r>
-      <w:r>
-        <w:rPr>
-          <w:rFonts w:ascii="Times New Roman" w:hAnsi="Times New Roman" w:cs="Times New Roman"/>
-          <w:sz w:val="28"/>
-          <w:szCs w:val="28"/>
-        </w:rPr>
-        <w:br/>
-        <w:t xml:space="preserve">    GUI::SetConsoleColors(GUI::kTheme.body_background_accent, GUI::kTheme.body_foreground_accent);</w:t>
-      </w:r>
-      <w:r>
-        <w:rPr>
-          <w:rFonts w:ascii="Times New Roman" w:hAnsi="Times New Roman" w:cs="Times New Roman"/>
-          <w:sz w:val="28"/>
-          <w:szCs w:val="28"/>
-        </w:rPr>
-        <w:br/>
-        <w:t xml:space="preserve">    GUI::RenderBodySingleFileLine(AppState::currently_rendered_with_coordinates.at(3 + current),</w:t>
-      </w:r>
-      <w:r>
-        <w:rPr>
-          <w:rFonts w:ascii="Times New Roman" w:hAnsi="Times New Roman" w:cs="Times New Roman"/>
-          <w:sz w:val="28"/>
-          <w:szCs w:val="28"/>
-        </w:rPr>
-        <w:br/>
-        <w:t xml:space="preserve">                                  AppState::currently_rendered_with_coordinates.at(3 + current) ==</w:t>
-      </w:r>
-      <w:r>
-        <w:rPr>
-          <w:rFonts w:ascii="Times New Roman" w:hAnsi="Times New Roman" w:cs="Times New Roman"/>
-          <w:sz w:val="28"/>
-          <w:szCs w:val="28"/>
-        </w:rPr>
-        <w:br/>
-        <w:t xml:space="preserve">                                  AppState::files_list.at(0));</w:t>
-      </w:r>
-      <w:r>
-        <w:rPr>
-          <w:rFonts w:ascii="Times New Roman" w:hAnsi="Times New Roman" w:cs="Times New Roman"/>
-          <w:sz w:val="28"/>
-          <w:szCs w:val="28"/>
-        </w:rPr>
-        <w:br/>
-        <w:t>}</w:t>
-      </w:r>
-      <w:r>
-        <w:rPr>
-          <w:rFonts w:ascii="Times New Roman" w:hAnsi="Times New Roman" w:cs="Times New Roman"/>
-          <w:sz w:val="28"/>
-          <w:szCs w:val="28"/>
-        </w:rPr>
-        <w:br/>
-      </w:r>
-      <w:r>
-        <w:rPr>
-          <w:rFonts w:ascii="Times New Roman" w:hAnsi="Times New Roman" w:cs="Times New Roman"/>
-          <w:sz w:val="28"/>
-          <w:szCs w:val="28"/>
-        </w:rPr>
-        <w:br/>
+      </w:r>
+      <w:r>
+        <w:rPr>
+          <w:rFonts w:ascii="Times New Roman" w:hAnsi="Times New Roman" w:cs="Times New Roman"/>
+          <w:sz w:val="28"/>
+          <w:szCs w:val="28"/>
+        </w:rPr>
+        <w:lastRenderedPageBreak/>
         <w:t>void GUI::MoveSelection(const short delta)</w:t>
       </w:r>
       <w:r>
@@ -21178,7 +21318,16 @@
           <w:szCs w:val="28"/>
         </w:rPr>
         <w:br/>
-        <w:t xml:space="preserve">    auto fdwSaveOldMode = DWORD(), input_records_number = DWORD(), i = DWORD();</w:t>
+        <w:t xml:space="preserve">    auto fdwSaveOldMode = DWORD(), input_records_number = DWORD(), i = </w:t>
+      </w:r>
+      <w:r>
+        <w:rPr>
+          <w:rFonts w:ascii="Times New Roman" w:hAnsi="Times New Roman" w:cs="Times New Roman"/>
+          <w:sz w:val="28"/>
+          <w:szCs w:val="28"/>
+        </w:rPr>
+        <w:lastRenderedPageBreak/>
+        <w:t>DWORD();</w:t>
       </w:r>
       <w:r>
         <w:rPr>
@@ -21667,6 +21816,14 @@
           <w:szCs w:val="28"/>
         </w:rPr>
         <w:br/>
+      </w:r>
+      <w:r>
+        <w:rPr>
+          <w:rFonts w:ascii="Times New Roman" w:hAnsi="Times New Roman" w:cs="Times New Roman"/>
+          <w:sz w:val="28"/>
+          <w:szCs w:val="28"/>
+        </w:rPr>
+        <w:lastRenderedPageBreak/>
         <w:t xml:space="preserve">    else if (AppState::currently_rendered_files_list.at(AppState::current_position).status().type() ==</w:t>
       </w:r>
       <w:r>
@@ -22104,6 +22261,14 @@
           <w:szCs w:val="28"/>
         </w:rPr>
         <w:br/>
+      </w:r>
+      <w:r>
+        <w:rPr>
+          <w:rFonts w:ascii="Times New Roman" w:hAnsi="Times New Roman" w:cs="Times New Roman"/>
+          <w:sz w:val="28"/>
+          <w:szCs w:val="28"/>
+        </w:rPr>
+        <w:lastRenderedPageBreak/>
         <w:t xml:space="preserve">                GUI::RenderBody();</w:t>
       </w:r>
       <w:r>
@@ -22585,6 +22750,14 @@
           <w:szCs w:val="28"/>
         </w:rPr>
         <w:br/>
+      </w:r>
+      <w:r>
+        <w:rPr>
+          <w:rFonts w:ascii="Times New Roman" w:hAnsi="Times New Roman" w:cs="Times New Roman"/>
+          <w:sz w:val="28"/>
+          <w:szCs w:val="28"/>
+        </w:rPr>
+        <w:lastRenderedPageBreak/>
         <w:t>}</w:t>
       </w:r>
       <w:r>
@@ -23049,6 +23222,14 @@
           <w:szCs w:val="28"/>
         </w:rPr>
         <w:br/>
+      </w:r>
+      <w:r>
+        <w:rPr>
+          <w:rFonts w:ascii="Times New Roman" w:hAnsi="Times New Roman" w:cs="Times New Roman"/>
+          <w:sz w:val="28"/>
+          <w:szCs w:val="28"/>
+        </w:rPr>
+        <w:lastRenderedPageBreak/>
         <w:t xml:space="preserve">    {</w:t>
       </w:r>
       <w:r>
@@ -23576,6 +23757,7 @@
           <w:sz w:val="28"/>
           <w:szCs w:val="28"/>
         </w:rPr>
+        <w:lastRenderedPageBreak/>
         <w:br/>
         <w:t>void EventsController::ProcessMouseEventInModalCreate(const MOUSE_EVENT_RECORD &amp;mouse_event)</w:t>
       </w:r>
@@ -23824,6 +24006,7 @@
           <w:bCs/>
           <w:lang w:val="ru-BY"/>
         </w:rPr>
+        <w:lastRenderedPageBreak/>
         <w:t>ПРИЛОЖЕНИЕ</w:t>
       </w:r>
       <w:r>
@@ -23924,6 +24107,7 @@
           <w:bCs/>
           <w:lang w:val="ru-BY"/>
         </w:rPr>
+        <w:lastRenderedPageBreak/>
         <w:t>ПРИЛОЖЕНИЕ В</w:t>
       </w:r>
       <w:bookmarkEnd w:id="230"/>
@@ -24001,6 +24185,7 @@
           <w:bCs/>
           <w:lang w:val="ru-BY"/>
         </w:rPr>
+        <w:lastRenderedPageBreak/>
         <w:t>ПРИЛОЖЕНИЕ Г</w:t>
       </w:r>
       <w:bookmarkEnd w:id="231"/>
@@ -24116,6 +24301,7 @@
           <w:bCs/>
           <w:lang w:val="ru-BY"/>
         </w:rPr>
+        <w:lastRenderedPageBreak/>
         <w:t xml:space="preserve">ПРИЛОЖЕНИЕ </w:t>
       </w:r>
       <w:bookmarkEnd w:id="232"/>
@@ -24193,7 +24379,6 @@
         </w:rPr>
       </w:pPr>
     </w:p>
-    <w:bookmarkEnd w:id="7"/>
     <w:p>
       <w:pPr>
         <w:rPr>
@@ -30871,7 +31056,7 @@
 </file>
 
 <file path=customXml/itemProps1.xml><?xml version="1.0" encoding="utf-8"?>
-<ds:datastoreItem xmlns:ds="http://schemas.openxmlformats.org/officeDocument/2006/customXml" ds:itemID="{084FD195-60D0-4232-A4D1-43BDAA113D6D}">
+<ds:datastoreItem xmlns:ds="http://schemas.openxmlformats.org/officeDocument/2006/customXml" ds:itemID="{E2D6D9E6-AA61-4E4B-9AAB-736CB4FA8A8A}">
   <ds:schemaRefs>
     <ds:schemaRef ds:uri="http://schemas.openxmlformats.org/officeDocument/2006/bibliography"/>
   </ds:schemaRefs>

</xml_diff>